<commit_message>
update with better code
</commit_message>
<xml_diff>
--- a/NG-decomposition-PAA.docx
+++ b/NG-decomposition-PAA.docx
@@ -115,6 +115,14 @@
           <w:sz w:val="40"/>
           <w:szCs w:val="40"/>
         </w:rPr>
+        <w:t xml:space="preserve">The G-Decomposition: </w:t>
+      </w:r>
+      <w:r>
+        <w:rPr>
+          <w:color w:val="000000" w:themeColor="text1"/>
+          <w:sz w:val="40"/>
+          <w:szCs w:val="40"/>
+        </w:rPr>
         <w:t>Estimating Group-Specific Contributions to Life-Table Functions</w:t>
       </w:r>
     </w:p>
@@ -279,7 +287,7 @@
         <w:rPr>
           <w:color w:val="000000" w:themeColor="text1"/>
         </w:rPr>
-        <w:instrText xml:space="preserve"> ADDIN ZOTERO_ITEM CSL_CITATION {"citationID":"YkOOZyIN","properties":{"formattedCitation":"(Andreev, Shkolnikov, and Begun 2002; Arriaga 1984; Das Gupta 1978; Kitagawa 1964; Vaupel and Canudas-Romo 2002)","plainCitation":"(Andreev, Shkolnikov, and Begun 2002; Arriaga 1984; Das Gupta 1978; Kitagawa 1964; Vaupel and Canudas-Romo 2002)","noteIndex":0},"citationItems":[{"id":4322,"uris":["http://zotero.org/users/8250957/items/DSEQELWC"],"itemData":{"id":4322,"type":"article-journal","abstract":"A general algorithm for the decomposition of differences between two values of an aggregate demographic measure in respect to age and other dimensions is proposed. It assumes that the aggregate measure is computed from similar matrices of discrete demographic data for two populations under comparison. The algorithm estimates the effects of replacement for each elementary cell of one matrix by respective cell of another matrix. Application of the algorithm easily leads to the known formula for the age-decomposition of differences between two life expectancies. It also allows to develop new formulae for differences between healthy life expectancies. In the latter case, each age-component is split further into effects of mortality and effects of health. The application of the algorithm enables a numerical decomposition of the differences between total fertility rates and between parity progression ratios by age of the mother and parity. Empirical examples are based on mortality data from the USA, the UK, West Germany, and Poland and on fertility data from Russia.","container-title":"Demographic Research","ISSN":"1435-9871","note":"publisher: Max-Planck-Gesellschaft zur Foerderung der Wissenschaften","page":"499-522","source":"JSTOR","title":"Algorithm for decomposition of differences between aggregate demographic measures and its application to life expectancies, healthy life expectancies, parity-progression ratios and total fertility rates","volume":"7","author":[{"family":"Andreev","given":"Evgueni M."},{"family":"Shkolnikov","given":"Vladimir M."},{"family":"Begun","given":"Alexander Z."}],"issued":{"date-parts":[["2002"]]}}},{"id":4054,"uris":["http://zotero.org/users/8250957/items/QRAANWDQ"],"itemData":{"id":4054,"type":"article-journal","abstract":"A set of new indices for interpreting change in life expectancies, as well as a technique for explaining change in life expectancies by change in mortality at each age group are presented in the paper. The indices, as well as the new technique for explaining the differences in life expectancies, have been tested and examples using United States life tables are presented. The technique for explaining life expectancy differentials can be used for analyzing change in mortality or mortality differentials by sex, ethnicity, region, or any other subpopulations. The technique can be applied to life expectancies at birth or temporary life expectancies between any desirable ages.","container-title":"Demography","DOI":"10.2307/2061029","ISSN":"1533-7790","issue":"1","journalAbbreviation":"Demography","language":"en","page":"83-96","source":"Springer Link","title":"Measuring and explaining the change in life expectancies","volume":"21","author":[{"family":"Arriaga","given":"Eduardo E."}],"issued":{"date-parts":[["1984",2,1]]}}},{"id":4327,"uris":["http://zotero.org/users/8250957/items/KYK3N6QW"],"itemData":{"id":4327,"type":"article-journal","abstract":"In her work on the components of a difference between two rates, Kitagawa (1955) was successful in dividing the difference into the rate effect and the effect of the factor, for data classified by one factor. Her formulation for data classified by two factors, however, involves an interaction term which is difficult to interpret. Retherford and Cho (1973) devised a method that does not include any interaction terms. However, their method has other limitations, such as the dependence of the results on the order in which the effects of the factors are computed. In this paper, we provide a general method capable of handling any number of factors, which is developed along the lines suggested by Kitagawa and by Retherford and Cho but without the limitations of their methods.","container-title":"Demography","DOI":"10.2307/2060493","ISSN":"1533-7790","issue":"1","journalAbbreviation":"Demography","language":"en","page":"99-112","source":"Springer Link","title":"A general method of decomposing a difference between two rates into several components","volume":"15","author":[{"family":"Das Gupta","given":"Prithwis"}],"issued":{"date-parts":[["1978",2,1]]}}},{"id":4324,"uris":["http://zotero.org/users/8250957/items/QK66CD5V"],"itemData":{"id":4324,"type":"article-journal","container-title":"Demography","DOI":"10.1007/BF03208469","ISSN":"0070-3370","issue":"1","journalAbbreviation":"Demography","page":"296-315","source":"Silverchair","title":"Standardized comparisons in population research","volume":"1","author":[{"family":"Kitagawa","given":"Evelyn M."}],"issued":{"date-parts":[["1964",3,1]]}}},{"id":4320,"uris":["http://zotero.org/users/8250957/items/BH3YMAKZ"],"itemData":{"id":4320,"type":"article-journal","abstract":"Volume 7 - Article 1 | Pages 1–14","container-title":"Demographic Research","ISSN":"1435-9871","language":"en","page":"1-14","source":"www.demographic-research.org","title":"Decomposing demographic change into direct vs. compositional components","volume":"7","author":[{"family":"Vaupel","given":"James W."},{"family":"Canudas-Romo","given":"Vladimir"}],"issued":{"date-parts":[["2002",7,2]]}}}],"schema":"https://github.com/citation-style-language/schema/raw/master/csl-citation.json"} </w:instrText>
+        <w:instrText xml:space="preserve"> ADDIN ZOTERO_ITEM CSL_CITATION {"citationID":"yPYfB3Lj","properties":{"formattedCitation":"(Andreev, Shkolnikov, and Begun 2002; Arriaga 1984; Caswell 1989; Das Gupta 1978; Horiuchi, Wilmoth, and Pletcher 2008; Kitagawa 1964; Vaupel and Canudas-Romo 2002)","plainCitation":"(Andreev, Shkolnikov, and Begun 2002; Arriaga 1984; Caswell 1989; Das Gupta 1978; Horiuchi, Wilmoth, and Pletcher 2008; Kitagawa 1964; Vaupel and Canudas-Romo 2002)","noteIndex":0},"citationItems":[{"id":"S9LI65xL/mKOMXE6Y","uris":["http://zotero.org/users/8250957/items/DSEQELWC"],"itemData":{"id":1049,"type":"article-journal","abstract":"A general algorithm for the decomposition of differences between two values of an aggregate demographic measure in respect to age and other dimensions is proposed. It assumes that the aggregate measure is computed from similar matrices of discrete demographic data for two populations under comparison. The algorithm estimates the effects of replacement for each elementary cell of one matrix by respective cell of another matrix. Application of the algorithm easily leads to the known formula for the age-decomposition of differences between two life expectancies. It also allows to develop new formulae for differences between healthy life expectancies. In the latter case, each age-component is split further into effects of mortality and effects of health. The application of the algorithm enables a numerical decomposition of the differences between total fertility rates and between parity progression ratios by age of the mother and parity. Empirical examples are based on mortality data from the USA, the UK, West Germany, and Poland and on fertility data from Russia.","container-title":"Demographic Research","ISSN":"1435-9871","note":"publisher: Max-Planck-Gesellschaft zur Foerderung der Wissenschaften","page":"499-522","source":"JSTOR","title":"Algorithm for decomposition of differences between aggregate demographic measures and its application to life expectancies, healthy life expectancies, parity-progression ratios and total fertility rates","volume":"7","author":[{"family":"Andreev","given":"Evgueni M."},{"family":"Shkolnikov","given":"Vladimir M."},{"family":"Begun","given":"Alexander Z."}],"issued":{"date-parts":[["2002"]]}}},{"id":854,"uris":["http://zotero.org/users/8250957/items/QRAANWDQ"],"itemData":{"id":854,"type":"article-journal","abstract":"A set of new indices for interpreting change in life expectancies, as well as a technique for explaining change in life expectancies by change in mortality at each age group are presented in the paper. The indices, as well as the new technique for explaining the differences in life expectancies, have been tested and examples using United States life tables are presented. The technique for explaining life expectancy differentials can be used for analyzing change in mortality or mortality differentials by sex, ethnicity, region, or any other subpopulations. The technique can be applied to life expectancies at birth or temporary life expectancies between any desirable ages.","container-title":"Demography","DOI":"10.2307/2061029","ISSN":"1533-7790","issue":"1","journalAbbreviation":"Demography","language":"en","page":"83-96","source":"Springer Link","title":"Measuring and explaining the change in life expectancies","volume":"21","author":[{"family":"Arriaga","given":"Eduardo E."}],"issued":{"date-parts":[["1984",2,1]]}}},{"id":2643,"uris":["http://zotero.org/users/8250957/items/KAUJ6BG5"],"itemData":{"id":2643,"type":"article-journal","abstract":"Life table response experiments use the vital rates of an organism as the response variable in studies of the population-level response to environmental or biological factors. Demographic indices, particularly the asymptotic population growth rate λ (or r = ln λ), are commonly used as summary statistics to integrate the multifarious effects of the environmental factors on the life table. This raises the question of how to decompose the overall effect of a treatment on λ into contributions due to its effects on the individual survival and fertility rates. These contributions can be calculated from matrix projection models. Examples are presented, including a two-way factorial experiment in which both main effects and interactions are decomposed into contributions. In general, it cannot be assumed that large effects on the vital rates translate into large contributions to the effects on λ.","container-title":"Ecological Modelling","DOI":"10.1016/0304-3800(89)90019-7","ISSN":"0304-3800","issue":"3","journalAbbreviation":"Ecological Modelling","page":"221-237","source":"ScienceDirect","title":"Analysis of life table response experiments I. Decomposition of effects on population growth rate","volume":"46","author":[{"family":"Caswell","given":"Hal"}],"issued":{"date-parts":[["1989",8,1]]}}},{"id":1047,"uris":["http://zotero.org/users/8250957/items/KYK3N6QW"],"itemData":{"id":1047,"type":"article-journal","abstract":"In her work on the components of a difference between two rates, Kitagawa (1955) was successful in dividing the difference into the rate effect and the effect of the factor, for data classified by one factor. Her formulation for data classified by two factors, however, involves an interaction term which is difficult to interpret. Retherford and Cho (1973) devised a method that does not include any interaction terms. However, their method has other limitations, such as the dependence of the results on the order in which the effects of the factors are computed. In this paper, we provide a general method capable of handling any number of factors, which is developed along the lines suggested by Kitagawa and by Retherford and Cho but without the limitations of their methods.","container-title":"Demography","DOI":"10.2307/2060493","ISSN":"1533-7790","issue":"1","journalAbbreviation":"Demography","language":"en","page":"99-112","source":"Springer Link","title":"A general method of decomposing a difference between two rates into several components","volume":"15","author":[{"family":"Das Gupta","given":"Prithwis"}],"issued":{"date-parts":[["1978",2,1]]}}},{"id":2645,"uris":["http://zotero.org/users/8250957/items/825TENDU"],"itemData":{"id":2645,"type":"article-journal","abstract":"A demographic measure is often expressed as a deterministic or stochastic function of multiple variables (covariates), and a general problem (the decomposition problem) is to assess contributions of individual covariates to a difference in the demographic measure (dependent variable) between two populations. We propose a method of decomposition analysis based on an assumption that covariates change continuously along an actual or hypothetical dimension. This assumption leads to a general model that logically justifies the additivity of covariate effects and the elimination of interaction terms, even if the dependent variable itself is a nonadditive function. A comparison with earlier methods illustrates other practical advantages of the method: in addition to an absence of residuals or interaction terms, the method can easily handle a large number of covariates and does not require a logically meaningful ordering of covariates. Two empirical examples show that the method can be applied flexibly to a wide variety of decomposition problems. This study also suggests that when data are available at multiple time points over a long interval, it is more accurate to compute an aggregated decomposition based on multiple subintervals than to compute a single decomposition for the entire study period.","container-title":"Demography","DOI":"10.1353/dem.0.0033","ISSN":"1533-7790","issue":"4","journalAbbreviation":"Demography","language":"en","page":"785-801","source":"Springer Link","title":"A decomposition method based on a model of continuous change","volume":"45","author":[{"family":"Horiuchi","given":"Shiro"},{"family":"Wilmoth","given":"John R."},{"family":"Pletcher","given":"Scott D."}],"issued":{"date-parts":[["2008",11,1]]}}},{"id":1048,"uris":["http://zotero.org/users/8250957/items/QK66CD5V"],"itemData":{"id":1048,"type":"article-journal","container-title":"Demography","DOI":"10.1007/BF03208469","ISSN":"0070-3370","issue":"1","journalAbbreviation":"Demography","page":"296-315","source":"Silverchair","title":"Standardized comparisons in population research","volume":"1","author":[{"family":"Kitagawa","given":"Evelyn M."}],"issued":{"date-parts":[["1964",3,1]]}}},{"id":1050,"uris":["http://zotero.org/users/8250957/items/BH3YMAKZ"],"itemData":{"id":1050,"type":"article-journal","abstract":"Volume 7 - Article 1 | Pages 1–14","container-title":"Demographic Research","ISSN":"1435-9871","language":"en","page":"1-14","source":"www.demographic-research.org","title":"Decomposing demographic change into direct vs. compositional components","volume":"7","author":[{"family":"Vaupel","given":"James W."},{"family":"Canudas-Romo","given":"Vladimir"}],"issued":{"date-parts":[["2002",7,2]]}}}],"schema":"https://github.com/citation-style-language/schema/raw/master/csl-citation.json"} </w:instrText>
       </w:r>
       <w:r>
         <w:rPr>
@@ -292,7 +300,7 @@
           <w:noProof/>
           <w:color w:val="000000" w:themeColor="text1"/>
         </w:rPr>
-        <w:t>(Andreev, Shkolnikov, and Begun 2002; Arriaga 1984; Das Gupta 1978; Kitagawa 1964; Vaupel and Canudas-Romo 2002)</w:t>
+        <w:t>(Andreev, Shkolnikov, and Begun 2002; Arriaga 1984; Caswell 1989; Das Gupta 1978; Horiuchi, Wilmoth, and Pletcher 2008; Kitagawa 1964; Vaupel and Canudas-Romo 2002)</w:t>
       </w:r>
       <w:r>
         <w:rPr>
@@ -883,7 +891,7 @@
         <w:rPr>
           <w:color w:val="000000" w:themeColor="text1"/>
         </w:rPr>
-        <w:instrText xml:space="preserve"> ADDIN ZOTERO_ITEM CSL_CITATION {"citationID":"rair1U22","properties":{"formattedCitation":"(Hendi and Ho 2021)","plainCitation":"(Hendi and Ho 2021)","noteIndex":0},"citationItems":[{"id":3520,"uris":["http://zotero.org/users/8250957/items/B23WS3BF"],"itemData":{"id":3520,"type":"article-journal","abstract":"Despite the immigrant mortality advantage and the increasing share of the population born abroad, relatively little is known about how immigration has impacted trends in US life expectancy. How immigrants contribute to national life expectancy trends is of increasing interest, particularly in the context of an unprecedented stagnation in American mortality. We find that immigration increases US life expectancy by 1.5 years for men and 1.4 years for women. Over half of these contributions occur at the prime working ages of 25–64. The difference between foreign-born and US-born mortality has grown substantially since 1990, with the ratio of US-born to foreign-born mortality rates nearly doubling by 2017. In that year, foreign-born life expectancy reached 81.4 and 85.7 years for men and women, respectively—7.0 and 6.2 years higher than their US-origin counterparts. These life expectancy levels are remarkable by most standards. Foreign-born male life expectancy exceeds that of Swiss men, the world leaders in male life expectancy. Life expectancy for foreign-born women is close to that of Japanese women, the world leaders in female life expectancy. The widening mortality difference between the US-born and foreign-born populations, coupled with an increase in the share of the population born abroad, has been responsible for much of the increase in national life expectancy in recent years. Between 2007 and 2017, foreign-born men and women were responsible for 44% and 60% of national life expectancy improvements. Between 2010 and 2017, immigrants experienced gains while the US-born experienced declines in life expectancy. Thus, nearly all of the post-2010 mortality stagnation is due to adverse trends among the US-born. Without immigrants and their children, national life expectancy in 2017 would be reduced to its 2003 levels. These findings demonstrate that immigration acts to bolster American life expectancy, with particularly valuable contributions at the prime working ages.","container-title":"SSM - Population Health","DOI":"10.1016/j.ssmph.2021.100914","ISSN":"2352-8273","journalAbbreviation":"SSM - Population Health","language":"en","page":"100914","source":"ScienceDirect","title":"Immigration and improvements in American life expectancy","volume":"15","author":[{"family":"Hendi","given":"Arun S."},{"family":"Ho","given":"Jessica Y."}],"issued":{"date-parts":[["2021",9,1]]}}}],"schema":"https://github.com/citation-style-language/schema/raw/master/csl-citation.json"} </w:instrText>
+        <w:instrText xml:space="preserve"> ADDIN ZOTERO_ITEM CSL_CITATION {"citationID":"rair1U22","properties":{"formattedCitation":"(Hendi and Ho 2021)","plainCitation":"(Hendi and Ho 2021)","noteIndex":0},"citationItems":[{"id":909,"uris":["http://zotero.org/users/8250957/items/B23WS3BF"],"itemData":{"id":909,"type":"article-journal","abstract":"Despite the immigrant mortality advantage and the increasing share of the population born abroad, relatively little is known about how immigration has impacted trends in US life expectancy. How immigrants contribute to national life expectancy trends is of increasing interest, particularly in the context of an unprecedented stagnation in American mortality. We find that immigration increases US life expectancy by 1.5 years for men and 1.4 years for women. Over half of these contributions occur at the prime working ages of 25–64. The difference between foreign-born and US-born mortality has grown substantially since 1990, with the ratio of US-born to foreign-born mortality rates nearly doubling by 2017. In that year, foreign-born life expectancy reached 81.4 and 85.7 years for men and women, respectively—7.0 and 6.2 years higher than their US-origin counterparts. These life expectancy levels are remarkable by most standards. Foreign-born male life expectancy exceeds that of Swiss men, the world leaders in male life expectancy. Life expectancy for foreign-born women is close to that of Japanese women, the world leaders in female life expectancy. The widening mortality difference between the US-born and foreign-born populations, coupled with an increase in the share of the population born abroad, has been responsible for much of the increase in national life expectancy in recent years. Between 2007 and 2017, foreign-born men and women were responsible for 44% and 60% of national life expectancy improvements. Between 2010 and 2017, immigrants experienced gains while the US-born experienced declines in life expectancy. Thus, nearly all of the post-2010 mortality stagnation is due to adverse trends among the US-born. Without immigrants and their children, national life expectancy in 2017 would be reduced to its 2003 levels. These findings demonstrate that immigration acts to bolster American life expectancy, with particularly valuable contributions at the prime working ages.","container-title":"SSM - Population Health","DOI":"10.1016/j.ssmph.2021.100914","ISSN":"2352-8273","journalAbbreviation":"SSM - Population Health","language":"en","page":"100914","source":"ScienceDirect","title":"Immigration and improvements in American life expectancy","volume":"15","author":[{"family":"Hendi","given":"Arun S."},{"family":"Ho","given":"Jessica Y."}],"issued":{"date-parts":[["2021",9,1]]}}}],"schema":"https://github.com/citation-style-language/schema/raw/master/csl-citation.json"} </w:instrText>
       </w:r>
       <w:r>
         <w:rPr>
@@ -3467,7 +3475,14 @@
         <w:rPr>
           <w:color w:val="000000" w:themeColor="text1"/>
         </w:rPr>
-        <w:t xml:space="preserve">, there will be a set of weights such that </w:t>
+        <w:t xml:space="preserve">, there will </w:t>
+      </w:r>
+      <w:r>
+        <w:rPr>
+          <w:color w:val="000000" w:themeColor="text1"/>
+        </w:rPr>
+        <w:lastRenderedPageBreak/>
+        <w:t xml:space="preserve">be a set of weights such that </w:t>
       </w:r>
       <m:oMath>
         <m:sSubSup>
@@ -3683,7 +3698,6 @@
             <w:rFonts w:ascii="Cambria Math" w:hAnsi="Cambria Math"/>
             <w:color w:val="000000" w:themeColor="text1"/>
           </w:rPr>
-          <w:lastRenderedPageBreak/>
           <m:t>min⁡</m:t>
         </m:r>
         <m:r>
@@ -4693,6 +4707,171 @@
           <w:color w:val="000000" w:themeColor="text1"/>
         </w:rPr>
         <w:t xml:space="preserve"> “in isolation” but also its interaction with the mortality conditions of the baseline population. Keeping this is mind, when the choice of a baseline does not have strong theoretical foundations, researchers should test the robustness of the results to the choice of a different baseline and, if mayor differences are found, discuss why it might be the case. While the choice of a baseline may seem intuitive in the case of two populations, it will become less obvious when multiple groups are considered, such as populations living in different Census Divisions, or in counties classified along the urban-rural continuum.</w:t>
+      </w:r>
+    </w:p>
+    <w:p>
+      <w:pPr>
+        <w:spacing w:line="480" w:lineRule="auto"/>
+        <w:rPr>
+          <w:color w:val="000000" w:themeColor="text1"/>
+        </w:rPr>
+      </w:pPr>
+    </w:p>
+    <w:p>
+      <w:pPr>
+        <w:spacing w:line="480" w:lineRule="auto"/>
+        <w:rPr>
+          <w:color w:val="000000" w:themeColor="text1"/>
+        </w:rPr>
+      </w:pPr>
+      <w:r>
+        <w:rPr>
+          <w:color w:val="000000" w:themeColor="text1"/>
+        </w:rPr>
+        <w:t xml:space="preserve">Similar issues of ordering affecting the decomposition results arise in other decomposition techniques as well such as the Step-Wise decomposition </w:t>
+      </w:r>
+      <w:r>
+        <w:rPr>
+          <w:color w:val="000000" w:themeColor="text1"/>
+        </w:rPr>
+        <w:fldChar w:fldCharType="begin"/>
+      </w:r>
+      <w:r>
+        <w:rPr>
+          <w:color w:val="000000" w:themeColor="text1"/>
+        </w:rPr>
+        <w:instrText xml:space="preserve"> ADDIN ZOTERO_ITEM CSL_CITATION {"citationID":"9Rry9rQd","properties":{"formattedCitation":"(Andreev et al. 2002)","plainCitation":"(Andreev et al. 2002)","noteIndex":0},"citationItems":[{"id":"S9LI65xL/mKOMXE6Y","uris":["http://zotero.org/users/8250957/items/DSEQELWC"],"itemData":{"id":1049,"type":"article-journal","abstract":"A general algorithm for the decomposition of differences between two values of an aggregate demographic measure in respect to age and other dimensions is proposed. It assumes that the aggregate measure is computed from similar matrices of discrete demographic data for two populations under comparison. The algorithm estimates the effects of replacement for each elementary cell of one matrix by respective cell of another matrix. Application of the algorithm easily leads to the known formula for the age-decomposition of differences between two life expectancies. It also allows to develop new formulae for differences between healthy life expectancies. In the latter case, each age-component is split further into effects of mortality and effects of health. The application of the algorithm enables a numerical decomposition of the differences between total fertility rates and between parity progression ratios by age of the mother and parity. Empirical examples are based on mortality data from the USA, the UK, West Germany, and Poland and on fertility data from Russia.","container-title":"Demographic Research","ISSN":"1435-9871","note":"publisher: Max-Planck-Gesellschaft zur Foerderung der Wissenschaften","page":"499-522","source":"JSTOR","title":"Algorithm for decomposition of differences between aggregate demographic measures and its application to life expectancies, healthy life expectancies, parity-progression ratios and total fertility rates","volume":"7","author":[{"family":"Andreev","given":"Evgueni M."},{"family":"Shkolnikov","given":"Vladimir M."},{"family":"Begun","given":"Alexander Z."}],"issued":{"date-parts":[["2002"]]}}}],"schema":"https://github.com/citation-style-language/schema/raw/master/csl-citation.json"} </w:instrText>
+      </w:r>
+      <w:r>
+        <w:rPr>
+          <w:color w:val="000000" w:themeColor="text1"/>
+        </w:rPr>
+        <w:fldChar w:fldCharType="separate"/>
+      </w:r>
+      <w:r>
+        <w:rPr>
+          <w:noProof/>
+          <w:color w:val="000000" w:themeColor="text1"/>
+        </w:rPr>
+        <w:t>(Andreev et al. 2002)</w:t>
+      </w:r>
+      <w:r>
+        <w:rPr>
+          <w:color w:val="000000" w:themeColor="text1"/>
+        </w:rPr>
+        <w:fldChar w:fldCharType="end"/>
+      </w:r>
+      <w:r>
+        <w:rPr>
+          <w:color w:val="000000" w:themeColor="text1"/>
+        </w:rPr>
+        <w:t xml:space="preserve"> and Arriaga’s decomposition </w:t>
+      </w:r>
+      <w:r>
+        <w:rPr>
+          <w:color w:val="000000" w:themeColor="text1"/>
+        </w:rPr>
+        <w:fldChar w:fldCharType="begin"/>
+      </w:r>
+      <w:r>
+        <w:rPr>
+          <w:color w:val="000000" w:themeColor="text1"/>
+        </w:rPr>
+        <w:instrText xml:space="preserve"> ADDIN ZOTERO_ITEM CSL_CITATION {"citationID":"dGA5mbLg","properties":{"formattedCitation":"(Arriaga 1984)","plainCitation":"(Arriaga 1984)","noteIndex":0},"citationItems":[{"id":854,"uris":["http://zotero.org/users/8250957/items/QRAANWDQ"],"itemData":{"id":854,"type":"article-journal","abstract":"A set of new indices for interpreting change in life expectancies, as well as a technique for explaining change in life expectancies by change in mortality at each age group are presented in the paper. The indices, as well as the new technique for explaining the differences in life expectancies, have been tested and examples using United States life tables are presented. The technique for explaining life expectancy differentials can be used for analyzing change in mortality or mortality differentials by sex, ethnicity, region, or any other subpopulations. The technique can be applied to life expectancies at birth or temporary life expectancies between any desirable ages.","container-title":"Demography","DOI":"10.2307/2061029","ISSN":"1533-7790","issue":"1","journalAbbreviation":"Demography","language":"en","page":"83-96","source":"Springer Link","title":"Measuring and explaining the change in life expectancies","volume":"21","author":[{"family":"Arriaga","given":"Eduardo E."}],"issued":{"date-parts":[["1984",2,1]]}}}],"schema":"https://github.com/citation-style-language/schema/raw/master/csl-citation.json"} </w:instrText>
+      </w:r>
+      <w:r>
+        <w:rPr>
+          <w:color w:val="000000" w:themeColor="text1"/>
+        </w:rPr>
+        <w:fldChar w:fldCharType="separate"/>
+      </w:r>
+      <w:r>
+        <w:rPr>
+          <w:noProof/>
+          <w:color w:val="000000" w:themeColor="text1"/>
+        </w:rPr>
+        <w:t>(Arriaga 1984)</w:t>
+      </w:r>
+      <w:r>
+        <w:rPr>
+          <w:color w:val="000000" w:themeColor="text1"/>
+        </w:rPr>
+        <w:fldChar w:fldCharType="end"/>
+      </w:r>
+      <w:r>
+        <w:rPr>
+          <w:color w:val="000000" w:themeColor="text1"/>
+        </w:rPr>
+        <w:t xml:space="preserve">. </w:t>
+      </w:r>
+      <w:r>
+        <w:rPr>
+          <w:color w:val="000000" w:themeColor="text1"/>
+        </w:rPr>
+        <w:t>These issues</w:t>
+      </w:r>
+      <w:r>
+        <w:rPr>
+          <w:color w:val="000000" w:themeColor="text1"/>
+        </w:rPr>
+        <w:t xml:space="preserve"> have been usually solved by averaging over different orderings </w:t>
+      </w:r>
+      <w:r>
+        <w:rPr>
+          <w:color w:val="000000" w:themeColor="text1"/>
+        </w:rPr>
+        <w:fldChar w:fldCharType="begin"/>
+      </w:r>
+      <w:r>
+        <w:rPr>
+          <w:color w:val="000000" w:themeColor="text1"/>
+        </w:rPr>
+        <w:instrText xml:space="preserve"> ADDIN ZOTERO_ITEM CSL_CITATION {"citationID":"mTrEEfsk","properties":{"formattedCitation":"(Andreev 1982; Andreev et al. 2002; Pressat 1985)","plainCitation":"(Andreev 1982; Andreev et al. 2002; Pressat 1985)","noteIndex":0},"citationItems":[{"id":2657,"uris":["http://zotero.org/users/8250957/items/MLFTPIYA"],"itemData":{"id":2657,"type":"article-journal","container-title":"Vestnik Statistiki","page":"42-47","title":"Metod komponent v analize prodoljitelnosty zjizni. [The method of components in the analysis of length of life]","volume":"9","author":[{"family":"Andreev","given":"Evgueni M."}],"issued":{"date-parts":[["1982"]]}}},{"id":"S9LI65xL/mKOMXE6Y","uris":["http://zotero.org/users/8250957/items/DSEQELWC"],"itemData":{"id":"cHiZulFV/2MDtPPay","type":"article-journal","abstract":"A general algorithm for the decomposition of differences between two values of an aggregate demographic measure in respect to age and other dimensions is proposed. It assumes that the aggregate measure is computed from similar matrices of discrete demographic data for two populations under comparison. The algorithm estimates the effects of replacement for each elementary cell of one matrix by respective cell of another matrix. Application of the algorithm easily leads to the known formula for the age-decomposition of differences between two life expectancies. It also allows to develop new formulae for differences between healthy life expectancies. In the latter case, each age-component is split further into effects of mortality and effects of health. The application of the algorithm enables a numerical decomposition of the differences between total fertility rates and between parity progression ratios by age of the mother and parity. Empirical examples are based on mortality data from the USA, the UK, West Germany, and Poland and on fertility data from Russia.","container-title":"Demographic Research","ISSN":"1435-9871","note":"publisher: Max-Planck-Gesellschaft zur Foerderung der Wissenschaften","page":"499-522","source":"JSTOR","title":"Algorithm for decomposition of differences between aggregate demographic measures and its application to life expectancies, healthy life expectancies, parity-progression ratios and total fertility rates","volume":"7","author":[{"family":"Andreev","given":"Evgueni M."},{"family":"Shkolnikov","given":"Vladimir M."},{"family":"Begun","given":"Alexander Z."}],"issued":{"date-parts":[["2002"]]}}},{"id":2658,"uris":["http://zotero.org/users/8250957/items/HTWKJMBZ"],"itemData":{"id":2658,"type":"article-journal","container-title":"Population (French Edition)","DOI":"10.2307/1532986","ISSN":"0032-4663","issue":"4/5","note":"publisher: Institut National d'Études Démographiques","page":"766-770","source":"JSTOR","title":"Contribution des écarts de mortalité par âge à la différence des vies moyennes","volume":"40","author":[{"family":"Pressat","given":"Roland"}],"issued":{"date-parts":[["1985"]]}}}],"schema":"https://github.com/citation-style-language/schema/raw/master/csl-citation.json"} </w:instrText>
+      </w:r>
+      <w:r>
+        <w:rPr>
+          <w:color w:val="000000" w:themeColor="text1"/>
+        </w:rPr>
+        <w:fldChar w:fldCharType="separate"/>
+      </w:r>
+      <w:r>
+        <w:rPr>
+          <w:noProof/>
+          <w:color w:val="000000" w:themeColor="text1"/>
+        </w:rPr>
+        <w:t xml:space="preserve">(Andreev 1982; Andreev et al. </w:t>
+      </w:r>
+      <w:r>
+        <w:rPr>
+          <w:noProof/>
+          <w:color w:val="000000" w:themeColor="text1"/>
+        </w:rPr>
+        <w:lastRenderedPageBreak/>
+        <w:t>2002; Pressat 1985)</w:t>
+      </w:r>
+      <w:r>
+        <w:rPr>
+          <w:color w:val="000000" w:themeColor="text1"/>
+        </w:rPr>
+        <w:fldChar w:fldCharType="end"/>
+      </w:r>
+      <w:r>
+        <w:rPr>
+          <w:color w:val="000000" w:themeColor="text1"/>
+        </w:rPr>
+        <w:t xml:space="preserve"> which however becomes computationally more challeng</w:t>
+      </w:r>
+      <w:r>
+        <w:rPr>
+          <w:color w:val="000000" w:themeColor="text1"/>
+        </w:rPr>
+        <w:t>ing</w:t>
+      </w:r>
+      <w:r>
+        <w:rPr>
+          <w:color w:val="000000" w:themeColor="text1"/>
+        </w:rPr>
+        <w:t xml:space="preserve"> as the possible number of orderings to consider increases.</w:t>
       </w:r>
     </w:p>
     <w:p>
@@ -4986,7 +5165,56 @@
         <w:rPr>
           <w:color w:val="000000" w:themeColor="text1"/>
         </w:rPr>
-        <w:t xml:space="preserve">et us be as general as we can and leave the life-table function of interest unspecified. We will denote with </w:t>
+        <w:t xml:space="preserve">et us be as general as we can and leave the life-table function of interest unspecified. </w:t>
+      </w:r>
+      <w:r>
+        <w:rPr>
+          <w:color w:val="000000" w:themeColor="text1"/>
+        </w:rPr>
+        <w:t xml:space="preserve">While this might seem strange, this is the same approach taken by all major general decomposition tools </w:t>
+      </w:r>
+      <w:r>
+        <w:rPr>
+          <w:color w:val="000000" w:themeColor="text1"/>
+        </w:rPr>
+        <w:fldChar w:fldCharType="begin"/>
+      </w:r>
+      <w:r>
+        <w:rPr>
+          <w:color w:val="000000" w:themeColor="text1"/>
+        </w:rPr>
+        <w:instrText xml:space="preserve"> ADDIN ZOTERO_ITEM CSL_CITATION {"citationID":"yVMQFBHG","properties":{"formattedCitation":"(Andreev et al. 2002; Caswell 1989; Horiuchi et al. 2008)","plainCitation":"(Andreev et al. 2002; Caswell 1989; Horiuchi et al. 2008)","noteIndex":0},"citationItems":[{"id":"S9LI65xL/mKOMXE6Y","uris":["http://zotero.org/users/8250957/items/DSEQELWC"],"itemData":{"id":"cHiZulFV/2MDtPPay","type":"article-journal","abstract":"A general algorithm for the decomposition of differences between two values of an aggregate demographic measure in respect to age and other dimensions is proposed. It assumes that the aggregate measure is computed from similar matrices of discrete demographic data for two populations under comparison. The algorithm estimates the effects of replacement for each elementary cell of one matrix by respective cell of another matrix. Application of the algorithm easily leads to the known formula for the age-decomposition of differences between two life expectancies. It also allows to develop new formulae for differences between healthy life expectancies. In the latter case, each age-component is split further into effects of mortality and effects of health. The application of the algorithm enables a numerical decomposition of the differences between total fertility rates and between parity progression ratios by age of the mother and parity. Empirical examples are based on mortality data from the USA, the UK, West Germany, and Poland and on fertility data from Russia.","container-title":"Demographic Research","ISSN":"1435-9871","note":"publisher: Max-Planck-Gesellschaft zur Foerderung der Wissenschaften","page":"499-522","source":"JSTOR","title":"Algorithm for decomposition of differences between aggregate demographic measures and its application to life expectancies, healthy life expectancies, parity-progression ratios and total fertility rates","volume":"7","author":[{"family":"Andreev","given":"Evgueni M."},{"family":"Shkolnikov","given":"Vladimir M."},{"family":"Begun","given":"Alexander Z."}],"issued":{"date-parts":[["2002"]]}}},{"id":2643,"uris":["http://zotero.org/users/8250957/items/KAUJ6BG5"],"itemData":{"id":2643,"type":"article-journal","abstract":"Life table response experiments use the vital rates of an organism as the response variable in studies of the population-level response to environmental or biological factors. Demographic indices, particularly the asymptotic population growth rate λ (or r = ln λ), are commonly used as summary statistics to integrate the multifarious effects of the environmental factors on the life table. This raises the question of how to decompose the overall effect of a treatment on λ into contributions due to its effects on the individual survival and fertility rates. These contributions can be calculated from matrix projection models. Examples are presented, including a two-way factorial experiment in which both main effects and interactions are decomposed into contributions. In general, it cannot be assumed that large effects on the vital rates translate into large contributions to the effects on λ.","container-title":"Ecological Modelling","DOI":"10.1016/0304-3800(89)90019-7","ISSN":"0304-3800","issue":"3","journalAbbreviation":"Ecological Modelling","page":"221-237","source":"ScienceDirect","title":"Analysis of life table response experiments I. Decomposition of effects on population growth rate","volume":"46","author":[{"family":"Caswell","given":"Hal"}],"issued":{"date-parts":[["1989",8,1]]}}},{"id":2645,"uris":["http://zotero.org/users/8250957/items/825TENDU"],"itemData":{"id":2645,"type":"article-journal","abstract":"A demographic measure is often expressed as a deterministic or stochastic function of multiple variables (covariates), and a general problem (the decomposition problem) is to assess contributions of individual covariates to a difference in the demographic measure (dependent variable) between two populations. We propose a method of decomposition analysis based on an assumption that covariates change continuously along an actual or hypothetical dimension. This assumption leads to a general model that logically justifies the additivity of covariate effects and the elimination of interaction terms, even if the dependent variable itself is a nonadditive function. A comparison with earlier methods illustrates other practical advantages of the method: in addition to an absence of residuals or interaction terms, the method can easily handle a large number of covariates and does not require a logically meaningful ordering of covariates. Two empirical examples show that the method can be applied flexibly to a wide variety of decomposition problems. This study also suggests that when data are available at multiple time points over a long interval, it is more accurate to compute an aggregated decomposition based on multiple subintervals than to compute a single decomposition for the entire study period.","container-title":"Demography","DOI":"10.1353/dem.0.0033","ISSN":"1533-7790","issue":"4","journalAbbreviation":"Demography","language":"en","page":"785-801","source":"Springer Link","title":"A decomposition method based on a model of continuous change","volume":"45","author":[{"family":"Horiuchi","given":"Shiro"},{"family":"Wilmoth","given":"John R."},{"family":"Pletcher","given":"Scott D."}],"issued":{"date-parts":[["2008",11,1]]}}}],"schema":"https://github.com/citation-style-language/schema/raw/master/csl-citation.json"} </w:instrText>
+      </w:r>
+      <w:r>
+        <w:rPr>
+          <w:color w:val="000000" w:themeColor="text1"/>
+        </w:rPr>
+        <w:fldChar w:fldCharType="separate"/>
+      </w:r>
+      <w:r>
+        <w:rPr>
+          <w:noProof/>
+          <w:color w:val="000000" w:themeColor="text1"/>
+        </w:rPr>
+        <w:t>(Andreev et al. 2002; Caswell 1989; Horiuchi et al. 2008)</w:t>
+      </w:r>
+      <w:r>
+        <w:rPr>
+          <w:color w:val="000000" w:themeColor="text1"/>
+        </w:rPr>
+        <w:fldChar w:fldCharType="end"/>
+      </w:r>
+      <w:r>
+        <w:rPr>
+          <w:color w:val="000000" w:themeColor="text1"/>
+        </w:rPr>
+        <w:t xml:space="preserve">. </w:t>
+      </w:r>
+      <w:r>
+        <w:rPr>
+          <w:color w:val="000000" w:themeColor="text1"/>
+        </w:rPr>
+        <w:t xml:space="preserve">We will denote with </w:t>
       </w:r>
       <m:oMath>
         <m:r>
@@ -5001,14 +5229,7 @@
         <w:rPr>
           <w:color w:val="000000" w:themeColor="text1"/>
         </w:rPr>
-        <w:t xml:space="preserve"> the life-</w:t>
-      </w:r>
-      <w:r>
-        <w:rPr>
-          <w:color w:val="000000" w:themeColor="text1"/>
-        </w:rPr>
-        <w:lastRenderedPageBreak/>
-        <w:t xml:space="preserve">table function for population </w:t>
+        <w:t xml:space="preserve"> the life-table function for population </w:t>
       </w:r>
       <m:oMath>
         <m:r>
@@ -5782,7 +6003,14 @@
         <w:rPr>
           <w:color w:val="000000" w:themeColor="text1"/>
         </w:rPr>
-        <w:t xml:space="preserve">we will see that even in the case of two contributing subpopulations </w:t>
+        <w:t xml:space="preserve">we will see that even in the case of two </w:t>
+      </w:r>
+      <w:r>
+        <w:rPr>
+          <w:color w:val="000000" w:themeColor="text1"/>
+        </w:rPr>
+        <w:lastRenderedPageBreak/>
+        <w:t xml:space="preserve">contributing subpopulations </w:t>
       </w:r>
       <m:oMath>
         <m:r>
@@ -9151,6 +9379,7 @@
               <w:rFonts w:ascii="Cambria Math" w:hAnsi="Cambria Math"/>
               <w:color w:val="000000" w:themeColor="text1"/>
             </w:rPr>
+            <w:lastRenderedPageBreak/>
             <m:t>=</m:t>
           </m:r>
           <m:sSup>
@@ -11086,7 +11315,14 @@
         <w:rPr>
           <w:color w:val="000000" w:themeColor="text1"/>
         </w:rPr>
-        <w:t xml:space="preserve">It turns out that the average contribution in this case assigns </w:t>
+        <w:t xml:space="preserve">It turns out that the average contribution in this </w:t>
+      </w:r>
+      <w:r>
+        <w:rPr>
+          <w:color w:val="000000" w:themeColor="text1"/>
+        </w:rPr>
+        <w:lastRenderedPageBreak/>
+        <w:t xml:space="preserve">case assigns </w:t>
       </w:r>
       <w:r>
         <w:rPr>
@@ -11453,14 +11689,7 @@
         <w:rPr>
           <w:color w:val="000000" w:themeColor="text1"/>
         </w:rPr>
-        <w:t xml:space="preserve"> </w:t>
-      </w:r>
-      <w:r>
-        <w:rPr>
-          <w:color w:val="000000" w:themeColor="text1"/>
-        </w:rPr>
-        <w:lastRenderedPageBreak/>
-        <w:t xml:space="preserve">While this might seem unintuitive, I will now show that it leads to a set of average contributions that sum to the total contribution as in the </w:t>
+        <w:t xml:space="preserve"> While this might seem unintuitive, I will now show that it leads to a set of average contributions that sum to the total contribution as in the </w:t>
       </w:r>
       <m:oMath>
         <m:r>
@@ -15396,6 +15625,7 @@
         <w:rPr>
           <w:color w:val="000000" w:themeColor="text1"/>
         </w:rPr>
+        <w:lastRenderedPageBreak/>
         <w:t xml:space="preserve">From which one can easily verify that </w:t>
       </w:r>
       <m:oMath>
@@ -21570,7 +21800,14 @@
         <w:rPr>
           <w:color w:val="000000" w:themeColor="text1"/>
         </w:rPr>
-        <w:t xml:space="preserve"> that as long as we are willing to assume that the two internal contributions and the two external contributions have the same average (an assumption that can be verified empirically), we can </w:t>
+        <w:t xml:space="preserve"> that as long as we are willing to assume that the two internal contributions and the two external contributions have the same average (an assumption that can be verified </w:t>
+      </w:r>
+      <w:r>
+        <w:rPr>
+          <w:color w:val="000000" w:themeColor="text1"/>
+        </w:rPr>
+        <w:lastRenderedPageBreak/>
+        <w:t xml:space="preserve">empirically), we can </w:t>
       </w:r>
       <w:r>
         <w:rPr>
@@ -21679,7 +21916,6 @@
         <w:rPr>
           <w:color w:val="000000" w:themeColor="text1"/>
         </w:rPr>
-        <w:lastRenderedPageBreak/>
         <w:t xml:space="preserve">To study the general case of </w:t>
       </w:r>
       <m:oMath>
@@ -24011,6 +24247,14 @@
     </w:p>
     <w:p>
       <w:pPr>
+        <w:spacing w:line="480" w:lineRule="auto"/>
+        <w:rPr>
+          <w:color w:val="000000" w:themeColor="text1"/>
+        </w:rPr>
+      </w:pPr>
+    </w:p>
+    <w:p>
+      <w:pPr>
         <w:pStyle w:val="ListParagraph"/>
         <w:spacing w:line="480" w:lineRule="auto"/>
         <w:rPr>
@@ -24024,7 +24268,6 @@
               <w:rFonts w:ascii="Cambria Math" w:hAnsi="Cambria Math"/>
               <w:color w:val="000000" w:themeColor="text1"/>
             </w:rPr>
-            <w:lastRenderedPageBreak/>
             <m:t>l</m:t>
           </m:r>
           <m:d>
@@ -24395,7 +24638,19 @@
         <w:rPr>
           <w:color w:val="000000" w:themeColor="text1"/>
         </w:rPr>
-        <w:t xml:space="preserve"> weights are</w:t>
+        <w:t xml:space="preserve"> weights </w:t>
+      </w:r>
+      <w:r>
+        <w:rPr>
+          <w:color w:val="000000" w:themeColor="text1"/>
+        </w:rPr>
+        <w:t xml:space="preserve">that </w:t>
+      </w:r>
+      <w:r>
+        <w:rPr>
+          <w:color w:val="000000" w:themeColor="text1"/>
+        </w:rPr>
+        <w:t>are</w:t>
       </w:r>
       <w:r>
         <w:rPr>
@@ -24779,7 +25034,14 @@
         <w:rPr>
           <w:color w:val="000000" w:themeColor="text1"/>
         </w:rPr>
-        <w:t xml:space="preserve"> while each of its members is also assigned the same weight  </w:t>
+        <w:t xml:space="preserve"> while each of its members is also assigned the </w:t>
+      </w:r>
+      <w:r>
+        <w:rPr>
+          <w:color w:val="000000" w:themeColor="text1"/>
+        </w:rPr>
+        <w:lastRenderedPageBreak/>
+        <w:t xml:space="preserve">same weight  </w:t>
       </w:r>
       <m:oMath>
         <m:f>
@@ -26158,7 +26420,14 @@
         <w:rPr>
           <w:color w:val="000000" w:themeColor="text1"/>
         </w:rPr>
-        <w:t>On the other hand, terms</w:t>
+        <w:t xml:space="preserve">On the other </w:t>
+      </w:r>
+      <w:r>
+        <w:rPr>
+          <w:color w:val="000000" w:themeColor="text1"/>
+        </w:rPr>
+        <w:lastRenderedPageBreak/>
+        <w:t>hand, terms</w:t>
       </w:r>
       <w:r>
         <w:rPr>
@@ -27198,7 +27467,6 @@
               <w:rFonts w:ascii="Cambria Math" w:hAnsi="Cambria Math"/>
               <w:color w:val="000000" w:themeColor="text1"/>
             </w:rPr>
-            <w:lastRenderedPageBreak/>
             <m:t>=</m:t>
           </m:r>
           <m:f>
@@ -28026,7 +28294,14 @@
         <w:rPr>
           <w:color w:val="000000" w:themeColor="text1"/>
         </w:rPr>
-        <w:t xml:space="preserve"> us to compute the decomposition using just the two external terms for each group. </w:t>
+        <w:t xml:space="preserve"> us to compute the decomposition using just the two </w:t>
+      </w:r>
+      <w:r>
+        <w:rPr>
+          <w:color w:val="000000" w:themeColor="text1"/>
+        </w:rPr>
+        <w:lastRenderedPageBreak/>
+        <w:t xml:space="preserve">external terms for each group. </w:t>
       </w:r>
       <w:r>
         <w:rPr>
@@ -30665,7 +30940,6 @@
               <w:rFonts w:ascii="Cambria Math" w:hAnsi="Cambria Math"/>
               <w:color w:val="000000" w:themeColor="text1"/>
             </w:rPr>
-            <w:lastRenderedPageBreak/>
             <m:t>=</m:t>
           </m:r>
           <m:f>
@@ -32454,6 +32728,7 @@
               <w:rFonts w:ascii="Cambria Math" w:hAnsi="Cambria Math"/>
               <w:color w:val="000000" w:themeColor="text1"/>
             </w:rPr>
+            <w:lastRenderedPageBreak/>
             <m:t>=</m:t>
           </m:r>
           <m:f>
@@ -32927,7 +33202,6 @@
           <w:bCs/>
           <w:color w:val="000000" w:themeColor="text1"/>
         </w:rPr>
-        <w:lastRenderedPageBreak/>
         <w:t>Use Cases</w:t>
       </w:r>
     </w:p>
@@ -33055,7 +33329,14 @@
         <w:rPr>
           <w:color w:val="000000" w:themeColor="text1"/>
         </w:rPr>
-        <w:t>,85+), and one of six urban-rural codes. The six codes schema classifies counties into four metropolitan categories and two non-metropolitan categories. The metropolitan categories are large central metro, large fringe metro, medium</w:t>
+        <w:t xml:space="preserve">,85+), and one of six urban-rural codes. The six codes schema classifies counties into four metropolitan categories and two non-metropolitan categories. The metropolitan categories are large central metro, large </w:t>
+      </w:r>
+      <w:r>
+        <w:rPr>
+          <w:color w:val="000000" w:themeColor="text1"/>
+        </w:rPr>
+        <w:lastRenderedPageBreak/>
+        <w:t>fringe metro, medium</w:t>
       </w:r>
       <w:r>
         <w:rPr>
@@ -33073,7 +33354,7 @@
         <w:rPr>
           <w:color w:val="000000" w:themeColor="text1"/>
         </w:rPr>
-        <w:instrText xml:space="preserve"> ADDIN ZOTERO_ITEM CSL_CITATION {"citationID":"EWOocFko","properties":{"formattedCitation":"(NCHS 2023)","plainCitation":"(NCHS 2023)","noteIndex":0},"citationItems":[{"id":4318,"uris":["http://zotero.org/users/8250957/items/8IT8BFI8"],"itemData":{"id":4318,"type":"webpage","language":"en-us","title":"NCHS Urban Rural Classification Scheme for Counties","URL":"https://www.cdc.gov/nchs/data_access/urban_rural.htm","author":[{"family":"NCHS","given":""}],"accessed":{"date-parts":[["2023",9,21]]},"issued":{"date-parts":[["2023",4,6]]}}}],"schema":"https://github.com/citation-style-language/schema/raw/master/csl-citation.json"} </w:instrText>
+        <w:instrText xml:space="preserve"> ADDIN ZOTERO_ITEM CSL_CITATION {"citationID":"EWOocFko","properties":{"formattedCitation":"(NCHS 2023)","plainCitation":"(NCHS 2023)","noteIndex":0},"citationItems":[{"id":1051,"uris":["http://zotero.org/users/8250957/items/8IT8BFI8"],"itemData":{"id":1051,"type":"webpage","language":"en-us","title":"NCHS Urban Rural Classification Scheme for Counties","URL":"https://www.cdc.gov/nchs/data_access/urban_rural.htm","author":[{"family":"NCHS","given":""}],"accessed":{"date-parts":[["2023",9,21]]},"issued":{"date-parts":[["2023",4,6]]}}}],"schema":"https://github.com/citation-style-language/schema/raw/master/csl-citation.json"} </w:instrText>
       </w:r>
       <w:r>
         <w:rPr>
@@ -33099,115 +33380,6 @@
           <w:color w:val="000000" w:themeColor="text1"/>
         </w:rPr>
         <w:t xml:space="preserve">. </w:t>
-      </w:r>
-      <w:r>
-        <w:rPr>
-          <w:color w:val="000000" w:themeColor="text1"/>
-        </w:rPr>
-        <w:t>As can be seen in Figure 1, a</w:t>
-      </w:r>
-      <w:r>
-        <w:rPr>
-          <w:color w:val="000000" w:themeColor="text1"/>
-        </w:rPr>
-        <w:t xml:space="preserve">t the national level, </w:t>
-      </w:r>
-      <w:r>
-        <w:rPr>
-          <w:color w:val="000000" w:themeColor="text1"/>
-        </w:rPr>
-        <w:t>large fringe metro counties have the highest life expectancy</w:t>
-      </w:r>
-      <w:r>
-        <w:rPr>
-          <w:color w:val="000000" w:themeColor="text1"/>
-        </w:rPr>
-        <w:t xml:space="preserve"> for males</w:t>
-      </w:r>
-      <w:r>
-        <w:rPr>
-          <w:color w:val="000000" w:themeColor="text1"/>
-        </w:rPr>
-        <w:t xml:space="preserve">, followed by large central metro counties, medium metro counties, small metro counties, micropolitan counties, and noncore counties. </w:t>
-      </w:r>
-      <w:r>
-        <w:rPr>
-          <w:color w:val="000000" w:themeColor="text1"/>
-        </w:rPr>
-        <w:t>The ordering is essentially the same for females, the only difference being that large central metro counties have the highest life expectancy, with large fringe metro counties coming second.</w:t>
-      </w:r>
-      <w:r>
-        <w:rPr>
-          <w:color w:val="000000" w:themeColor="text1"/>
-        </w:rPr>
-        <w:t xml:space="preserve"> </w:t>
-      </w:r>
-      <w:r>
-        <w:rPr>
-          <w:color w:val="000000" w:themeColor="text1"/>
-        </w:rPr>
-        <w:t>Figure 2 shows the group-specific contributions to national life-expectancy using the approximate decomposition.</w:t>
-      </w:r>
-      <w:r>
-        <w:rPr>
-          <w:color w:val="000000" w:themeColor="text1"/>
-        </w:rPr>
-        <w:t xml:space="preserve"> </w:t>
-      </w:r>
-      <w:r>
-        <w:rPr>
-          <w:color w:val="000000" w:themeColor="text1"/>
-        </w:rPr>
-        <w:t xml:space="preserve">As we would have expected, all groups but large fringe metro counties contribute negatively to the national life expectancy. Micropolitan counties have the largest absolute contribution followed by noncore counties, medium metro counties, small metro counties, and large fringe </w:t>
-      </w:r>
-      <w:r>
-        <w:rPr>
-          <w:color w:val="000000" w:themeColor="text1"/>
-        </w:rPr>
-        <w:lastRenderedPageBreak/>
-        <w:t xml:space="preserve">metro counties. </w:t>
-      </w:r>
-      <w:r>
-        <w:rPr>
-          <w:color w:val="000000" w:themeColor="text1"/>
-        </w:rPr>
-        <w:t>The</w:t>
-      </w:r>
-      <w:r>
-        <w:rPr>
-          <w:color w:val="000000" w:themeColor="text1"/>
-        </w:rPr>
-        <w:t xml:space="preserve"> size of each contribution is </w:t>
-      </w:r>
-      <w:r>
-        <w:rPr>
-          <w:color w:val="000000" w:themeColor="text1"/>
-        </w:rPr>
-        <w:t xml:space="preserve">determined by </w:t>
-      </w:r>
-      <w:r>
-        <w:rPr>
-          <w:color w:val="000000" w:themeColor="text1"/>
-        </w:rPr>
-        <w:t xml:space="preserve">the interaction of </w:t>
-      </w:r>
-      <w:r>
-        <w:rPr>
-          <w:color w:val="000000" w:themeColor="text1"/>
-        </w:rPr>
-        <w:t>three factors</w:t>
-      </w:r>
-      <w:r>
-        <w:rPr>
-          <w:color w:val="000000" w:themeColor="text1"/>
-        </w:rPr>
-        <w:t xml:space="preserve">: </w:t>
-      </w:r>
-      <w:r>
-        <w:rPr>
-          <w:color w:val="000000" w:themeColor="text1"/>
-        </w:rPr>
-        <w:t>the population size of counties belonging to the specific group, the population’s age distribution, and its age-specific mortality rates (which life expectancy summarizes).</w:t>
       </w:r>
     </w:p>
     <w:p>
@@ -33229,7 +33401,161 @@
         <w:rPr>
           <w:color w:val="000000" w:themeColor="text1"/>
         </w:rPr>
-        <w:t xml:space="preserve">It turns out that for this example, the approximation leads us to underestimate the total contribution by ~0.44 years for females and ~0.40 years for males. The difference is </w:t>
+        <w:t>As can be seen in Figure 1, a</w:t>
+      </w:r>
+      <w:r>
+        <w:rPr>
+          <w:color w:val="000000" w:themeColor="text1"/>
+        </w:rPr>
+        <w:t xml:space="preserve">t the national level, </w:t>
+      </w:r>
+      <w:r>
+        <w:rPr>
+          <w:color w:val="000000" w:themeColor="text1"/>
+        </w:rPr>
+        <w:t>large fringe metro counties have the highest life expectancy</w:t>
+      </w:r>
+      <w:r>
+        <w:rPr>
+          <w:color w:val="000000" w:themeColor="text1"/>
+        </w:rPr>
+        <w:t xml:space="preserve"> for males</w:t>
+      </w:r>
+      <w:r>
+        <w:rPr>
+          <w:color w:val="000000" w:themeColor="text1"/>
+        </w:rPr>
+        <w:t xml:space="preserve">, followed by large central metro counties, medium metro counties, small metro counties, micropolitan counties, and noncore counties. </w:t>
+      </w:r>
+      <w:r>
+        <w:rPr>
+          <w:color w:val="000000" w:themeColor="text1"/>
+        </w:rPr>
+        <w:t>The ordering is essentially the same for females, the only difference being that large central metro counties have the highest life expectancy, with large fringe metro counties coming second.</w:t>
+      </w:r>
+      <w:r>
+        <w:rPr>
+          <w:color w:val="000000" w:themeColor="text1"/>
+        </w:rPr>
+        <w:t xml:space="preserve"> </w:t>
+      </w:r>
+      <w:r>
+        <w:rPr>
+          <w:color w:val="000000" w:themeColor="text1"/>
+        </w:rPr>
+        <w:t xml:space="preserve">Figure 2 shows the group-specific contributions to national life-expectancy using the </w:t>
+      </w:r>
+      <w:r>
+        <w:rPr>
+          <w:color w:val="000000" w:themeColor="text1"/>
+        </w:rPr>
+        <w:t>G-</w:t>
+      </w:r>
+      <w:r>
+        <w:rPr>
+          <w:color w:val="000000" w:themeColor="text1"/>
+        </w:rPr>
+        <w:t>decomposition.</w:t>
+      </w:r>
+      <w:r>
+        <w:rPr>
+          <w:color w:val="000000" w:themeColor="text1"/>
+        </w:rPr>
+        <w:t xml:space="preserve"> </w:t>
+      </w:r>
+      <w:r>
+        <w:rPr>
+          <w:color w:val="000000" w:themeColor="text1"/>
+        </w:rPr>
+        <w:t xml:space="preserve">As we would have expected, all groups but large fringe metro counties contribute negatively to the national life expectancy. Micropolitan counties have the largest absolute contribution followed by noncore counties, medium metro counties, small metro counties, and large fringe metro counties. </w:t>
+      </w:r>
+      <w:r>
+        <w:rPr>
+          <w:color w:val="000000" w:themeColor="text1"/>
+        </w:rPr>
+        <w:t>The</w:t>
+      </w:r>
+      <w:r>
+        <w:rPr>
+          <w:color w:val="000000" w:themeColor="text1"/>
+        </w:rPr>
+        <w:t xml:space="preserve"> size of each contribution is </w:t>
+      </w:r>
+      <w:r>
+        <w:rPr>
+          <w:color w:val="000000" w:themeColor="text1"/>
+        </w:rPr>
+        <w:t xml:space="preserve">determined by </w:t>
+      </w:r>
+      <w:r>
+        <w:rPr>
+          <w:color w:val="000000" w:themeColor="text1"/>
+        </w:rPr>
+        <w:t xml:space="preserve">the interaction of </w:t>
+      </w:r>
+      <w:r>
+        <w:rPr>
+          <w:color w:val="000000" w:themeColor="text1"/>
+        </w:rPr>
+        <w:t>three factors</w:t>
+      </w:r>
+      <w:r>
+        <w:rPr>
+          <w:color w:val="000000" w:themeColor="text1"/>
+        </w:rPr>
+        <w:t xml:space="preserve">: </w:t>
+      </w:r>
+      <w:r>
+        <w:rPr>
+          <w:color w:val="000000" w:themeColor="text1"/>
+        </w:rPr>
+        <w:t>the population size of counties belonging to the specific group, the population’s age distribution, and its age-specific mortality rates (which life expectancy summarizes).</w:t>
+      </w:r>
+    </w:p>
+    <w:p>
+      <w:pPr>
+        <w:spacing w:line="480" w:lineRule="auto"/>
+        <w:rPr>
+          <w:color w:val="000000" w:themeColor="text1"/>
+        </w:rPr>
+      </w:pPr>
+    </w:p>
+    <w:p>
+      <w:pPr>
+        <w:spacing w:line="480" w:lineRule="auto"/>
+        <w:rPr>
+          <w:color w:val="000000" w:themeColor="text1"/>
+        </w:rPr>
+      </w:pPr>
+      <w:r>
+        <w:rPr>
+          <w:color w:val="000000" w:themeColor="text1"/>
+        </w:rPr>
+        <w:t xml:space="preserve">It turns out that for this example, the </w:t>
+      </w:r>
+      <w:r>
+        <w:rPr>
+          <w:color w:val="000000" w:themeColor="text1"/>
+        </w:rPr>
+        <w:t xml:space="preserve">external-average </w:t>
+      </w:r>
+      <w:r>
+        <w:rPr>
+          <w:color w:val="000000" w:themeColor="text1"/>
+        </w:rPr>
+        <w:t xml:space="preserve">approximation leads us to underestimate </w:t>
+      </w:r>
+      <w:r>
+        <w:rPr>
+          <w:color w:val="000000" w:themeColor="text1"/>
+        </w:rPr>
+        <w:t>each contribution as can be seen in Figure 3</w:t>
+      </w:r>
+      <w:r>
+        <w:rPr>
+          <w:color w:val="000000" w:themeColor="text1"/>
+        </w:rPr>
+        <w:t xml:space="preserve">. The difference is </w:t>
       </w:r>
       <w:proofErr w:type="gramStart"/>
       <w:r>
@@ -33249,7 +33575,31 @@
         <w:rPr>
           <w:color w:val="000000" w:themeColor="text1"/>
         </w:rPr>
-        <w:t xml:space="preserve"> in absolute terms but nontrivial in relative ones as it corresponds to a ~40% underestimation. It turns out we can improve on our approximation by introducing an adjustment procedure. We know that the total contribution is:</w:t>
+        <w:t xml:space="preserve"> in absolute terms but nontrivial in relative one</w:t>
+      </w:r>
+      <w:r>
+        <w:rPr>
+          <w:color w:val="000000" w:themeColor="text1"/>
+        </w:rPr>
+        <w:t>s</w:t>
+      </w:r>
+      <w:r>
+        <w:rPr>
+          <w:color w:val="000000" w:themeColor="text1"/>
+        </w:rPr>
+        <w:t xml:space="preserve">. </w:t>
+      </w:r>
+      <w:r>
+        <w:rPr>
+          <w:color w:val="000000" w:themeColor="text1"/>
+        </w:rPr>
+        <w:t>We</w:t>
+      </w:r>
+      <w:r>
+        <w:rPr>
+          <w:color w:val="000000" w:themeColor="text1"/>
+        </w:rPr>
+        <w:t xml:space="preserve"> can improve on our approximation by introducing an adjustment procedure. We know that the total contribution is:</w:t>
       </w:r>
     </w:p>
     <w:p>
@@ -33402,6 +33752,7 @@
               <w:rFonts w:ascii="Cambria Math" w:hAnsi="Cambria Math"/>
               <w:color w:val="000000" w:themeColor="text1"/>
             </w:rPr>
+            <w:lastRenderedPageBreak/>
             <m:t xml:space="preserve">Bias= </m:t>
           </m:r>
           <m:sSubSup>
@@ -33790,7 +34141,97 @@
         <w:rPr>
           <w:color w:val="000000" w:themeColor="text1"/>
         </w:rPr>
-        <w:t xml:space="preserve">Figure 3 compares these “adjusted” contributions to the “unadjusted” ones and the exact ones computed using the full formula for males in 2017. We can see that the “adjusted” contributions are barely distinguishable from the exact ones. I’ve been able to prove that in the case N=3, the adjusted contributions are equal to the exact ones, but </w:t>
+        <w:t xml:space="preserve">This correction ensures that the sum of the approximate contributions equals the total difference to be decomposed. </w:t>
+      </w:r>
+      <w:r>
+        <w:rPr>
+          <w:color w:val="000000" w:themeColor="text1"/>
+        </w:rPr>
+        <w:t xml:space="preserve">Figure 3 compares </w:t>
+      </w:r>
+      <w:r>
+        <w:rPr>
+          <w:color w:val="000000" w:themeColor="text1"/>
+        </w:rPr>
+        <w:t>the</w:t>
+      </w:r>
+      <w:r>
+        <w:rPr>
+          <w:color w:val="000000" w:themeColor="text1"/>
+        </w:rPr>
+        <w:t xml:space="preserve"> “adjusted” </w:t>
+      </w:r>
+      <w:r>
+        <w:rPr>
+          <w:color w:val="000000" w:themeColor="text1"/>
+        </w:rPr>
+        <w:t xml:space="preserve">approximate </w:t>
+      </w:r>
+      <w:r>
+        <w:rPr>
+          <w:color w:val="000000" w:themeColor="text1"/>
+        </w:rPr>
+        <w:t>contributions</w:t>
+      </w:r>
+      <w:r>
+        <w:rPr>
+          <w:color w:val="000000" w:themeColor="text1"/>
+        </w:rPr>
+        <w:t xml:space="preserve">, </w:t>
+      </w:r>
+      <w:r>
+        <w:rPr>
+          <w:color w:val="000000" w:themeColor="text1"/>
+        </w:rPr>
+        <w:t xml:space="preserve">the “unadjusted” </w:t>
+      </w:r>
+      <w:r>
+        <w:rPr>
+          <w:color w:val="000000" w:themeColor="text1"/>
+        </w:rPr>
+        <w:t xml:space="preserve">approximate </w:t>
+      </w:r>
+      <w:r>
+        <w:rPr>
+          <w:color w:val="000000" w:themeColor="text1"/>
+        </w:rPr>
+        <w:t>ones</w:t>
+      </w:r>
+      <w:r>
+        <w:rPr>
+          <w:color w:val="000000" w:themeColor="text1"/>
+        </w:rPr>
+        <w:t>,</w:t>
+      </w:r>
+      <w:r>
+        <w:rPr>
+          <w:color w:val="000000" w:themeColor="text1"/>
+        </w:rPr>
+        <w:t xml:space="preserve"> and the exact ones. We can see that the “adjusted” </w:t>
+      </w:r>
+      <w:r>
+        <w:rPr>
+          <w:color w:val="000000" w:themeColor="text1"/>
+        </w:rPr>
+        <w:t xml:space="preserve">approximate </w:t>
+      </w:r>
+      <w:r>
+        <w:rPr>
+          <w:color w:val="000000" w:themeColor="text1"/>
+        </w:rPr>
+        <w:t xml:space="preserve">contributions are barely distinguishable from the exact ones. I’ve been able to prove that in the case N=3, the adjusted </w:t>
+      </w:r>
+      <w:r>
+        <w:rPr>
+          <w:color w:val="000000" w:themeColor="text1"/>
+        </w:rPr>
+        <w:t xml:space="preserve">approximate </w:t>
+      </w:r>
+      <w:r>
+        <w:rPr>
+          <w:color w:val="000000" w:themeColor="text1"/>
+        </w:rPr>
+        <w:t xml:space="preserve">contributions are equal to the exact ones, but </w:t>
       </w:r>
       <w:r>
         <w:rPr>
@@ -33808,7 +34249,7 @@
         <w:rPr>
           <w:color w:val="000000" w:themeColor="text1"/>
         </w:rPr>
-        <w:t xml:space="preserve">case. </w:t>
+        <w:t>case.</w:t>
       </w:r>
     </w:p>
     <w:p>
@@ -33823,24 +34264,171 @@
       <w:pPr>
         <w:spacing w:line="480" w:lineRule="auto"/>
         <w:rPr>
-          <w:b/>
-          <w:bCs/>
           <w:color w:val="000000" w:themeColor="text1"/>
         </w:rPr>
       </w:pPr>
       <w:r>
         <w:rPr>
-          <w:b/>
-          <w:bCs/>
-          <w:color w:val="000000" w:themeColor="text1"/>
-        </w:rPr>
-        <w:t>Next Steps</w:t>
+          <w:color w:val="000000" w:themeColor="text1"/>
+        </w:rPr>
+        <w:t xml:space="preserve">As a further test of the validity of the G-decomposition, I </w:t>
+      </w:r>
+      <w:r>
+        <w:rPr>
+          <w:color w:val="000000" w:themeColor="text1"/>
+        </w:rPr>
+        <w:t xml:space="preserve">adapted  the three general decomposition methods </w:t>
+      </w:r>
+      <w:r>
+        <w:rPr>
+          <w:color w:val="000000" w:themeColor="text1"/>
+        </w:rPr>
+        <w:fldChar w:fldCharType="begin"/>
+      </w:r>
+      <w:r>
+        <w:rPr>
+          <w:color w:val="000000" w:themeColor="text1"/>
+        </w:rPr>
+        <w:instrText xml:space="preserve"> ADDIN ZOTERO_ITEM CSL_CITATION {"citationID":"OQpVihKz","properties":{"formattedCitation":"(Andreev et al. 2002; Caswell 1989; Horiuchi et al. 2008)","plainCitation":"(Andreev et al. 2002; Caswell 1989; Horiuchi et al. 2008)","noteIndex":0},"citationItems":[{"id":"S9LI65xL/mKOMXE6Y","uris":["http://zotero.org/users/8250957/items/DSEQELWC"],"itemData":{"id":"S9LI65xL/mKOMXE6Y","type":"article-journal","abstract":"A general algorithm for the decomposition of differences between two values of an aggregate demographic measure in respect to age and other dimensions is proposed. It assumes that the aggregate measure is computed from similar matrices of discrete demographic data for two populations under comparison. The algorithm estimates the effects of replacement for each elementary cell of one matrix by respective cell of another matrix. Application of the algorithm easily leads to the known formula for the age-decomposition of differences between two life expectancies. It also allows to develop new formulae for differences between healthy life expectancies. In the latter case, each age-component is split further into effects of mortality and effects of health. The application of the algorithm enables a numerical decomposition of the differences between total fertility rates and between parity progression ratios by age of the mother and parity. Empirical examples are based on mortality data from the USA, the UK, West Germany, and Poland and on fertility data from Russia.","container-title":"Demographic Research","ISSN":"1435-9871","note":"publisher: Max-Planck-Gesellschaft zur Foerderung der Wissenschaften","page":"499-522","source":"JSTOR","title":"Algorithm for decomposition of differences between aggregate demographic measures and its application to life expectancies, healthy life expectancies, parity-progression ratios and total fertility rates","volume":"7","author":[{"family":"Andreev","given":"Evgueni M."},{"family":"Shkolnikov","given":"Vladimir M."},{"family":"Begun","given":"Alexander Z."}],"issued":{"date-parts":[["2002"]]}}},{"id":2643,"uris":["http://zotero.org/users/8250957/items/KAUJ6BG5"],"itemData":{"id":2643,"type":"article-journal","abstract":"Life table response experiments use the vital rates of an organism as the response variable in studies of the population-level response to environmental or biological factors. Demographic indices, particularly the asymptotic population growth rate λ (or r = ln λ), are commonly used as summary statistics to integrate the multifarious effects of the environmental factors on the life table. This raises the question of how to decompose the overall effect of a treatment on λ into contributions due to its effects on the individual survival and fertility rates. These contributions can be calculated from matrix projection models. Examples are presented, including a two-way factorial experiment in which both main effects and interactions are decomposed into contributions. In general, it cannot be assumed that large effects on the vital rates translate into large contributions to the effects on λ.","container-title":"Ecological Modelling","DOI":"10.1016/0304-3800(89)90019-7","ISSN":"0304-3800","issue":"3","journalAbbreviation":"Ecological Modelling","page":"221-237","source":"ScienceDirect","title":"Analysis of life table response experiments I. Decomposition of effects on population growth rate","volume":"46","author":[{"family":"Caswell","given":"Hal"}],"issued":{"date-parts":[["1989",8,1]]}}},{"id":2645,"uris":["http://zotero.org/users/8250957/items/825TENDU"],"itemData":{"id":2645,"type":"article-journal","abstract":"A demographic measure is often expressed as a deterministic or stochastic function of multiple variables (covariates), and a general problem (the decomposition problem) is to assess contributions of individual covariates to a difference in the demographic measure (dependent variable) between two populations. We propose a method of decomposition analysis based on an assumption that covariates change continuously along an actual or hypothetical dimension. This assumption leads to a general model that logically justifies the additivity of covariate effects and the elimination of interaction terms, even if the dependent variable itself is a nonadditive function. A comparison with earlier methods illustrates other practical advantages of the method: in addition to an absence of residuals or interaction terms, the method can easily handle a large number of covariates and does not require a logically meaningful ordering of covariates. Two empirical examples show that the method can be applied flexibly to a wide variety of decomposition problems. This study also suggests that when data are available at multiple time points over a long interval, it is more accurate to compute an aggregated decomposition based on multiple subintervals than to compute a single decomposition for the entire study period.","container-title":"Demography","DOI":"10.1353/dem.0.0033","ISSN":"1533-7790","issue":"4","journalAbbreviation":"Demography","language":"en","page":"785-801","source":"Springer Link","title":"A decomposition method based on a model of continuous change","volume":"45","author":[{"family":"Horiuchi","given":"Shiro"},{"family":"Wilmoth","given":"John R."},{"family":"Pletcher","given":"Scott D."}],"issued":{"date-parts":[["2008",11,1]]}}}],"schema":"https://github.com/citation-style-language/schema/raw/master/csl-citation.json"} </w:instrText>
+      </w:r>
+      <w:r>
+        <w:rPr>
+          <w:color w:val="000000" w:themeColor="text1"/>
+        </w:rPr>
+        <w:fldChar w:fldCharType="separate"/>
+      </w:r>
+      <w:r>
+        <w:rPr>
+          <w:noProof/>
+          <w:color w:val="000000" w:themeColor="text1"/>
+        </w:rPr>
+        <w:t>(Andreev et al. 2002; Caswell 1989; Horiuchi et al. 2008)</w:t>
+      </w:r>
+      <w:r>
+        <w:rPr>
+          <w:color w:val="000000" w:themeColor="text1"/>
+        </w:rPr>
+        <w:fldChar w:fldCharType="end"/>
+      </w:r>
+      <w:r>
+        <w:rPr>
+          <w:color w:val="000000" w:themeColor="text1"/>
+        </w:rPr>
+        <w:t xml:space="preserve">implemented in the </w:t>
+      </w:r>
+      <w:proofErr w:type="spellStart"/>
+      <w:r>
+        <w:rPr>
+          <w:rFonts w:ascii="Andale Mono" w:hAnsi="Andale Mono"/>
+          <w:color w:val="000000" w:themeColor="text1"/>
+        </w:rPr>
+        <w:t>DemoDecomp</w:t>
+      </w:r>
+      <w:proofErr w:type="spellEnd"/>
+      <w:r>
+        <w:rPr>
+          <w:color w:val="000000" w:themeColor="text1"/>
+        </w:rPr>
+        <w:t xml:space="preserve"> package </w:t>
+      </w:r>
+      <w:r>
+        <w:rPr>
+          <w:color w:val="000000" w:themeColor="text1"/>
+        </w:rPr>
+        <w:fldChar w:fldCharType="begin"/>
+      </w:r>
+      <w:r>
+        <w:rPr>
+          <w:color w:val="000000" w:themeColor="text1"/>
+        </w:rPr>
+        <w:instrText xml:space="preserve"> ADDIN ZOTERO_ITEM CSL_CITATION {"citationID":"c0iiKDMY","properties":{"formattedCitation":"(Riffe 2019)","plainCitation":"(Riffe 2019)","noteIndex":0},"citationItems":[{"id":2722,"uris":["http://zotero.org/users/8250957/items/XUINPGAT"],"itemData":{"id":2722,"type":"software","title":"DemoDecomp: General demographic decomposition methods","URL":"https://github.com/timriffe/DemoDecomp","author":[{"family":"Riffe","given":"Tim"}],"issued":{"date-parts":[["2019"]]}}}],"schema":"https://github.com/citation-style-language/schema/raw/master/csl-citation.json"} </w:instrText>
+      </w:r>
+      <w:r>
+        <w:rPr>
+          <w:color w:val="000000" w:themeColor="text1"/>
+        </w:rPr>
+        <w:fldChar w:fldCharType="separate"/>
+      </w:r>
+      <w:r>
+        <w:rPr>
+          <w:noProof/>
+          <w:color w:val="000000" w:themeColor="text1"/>
+        </w:rPr>
+        <w:t>(Riffe 2019)</w:t>
+      </w:r>
+      <w:r>
+        <w:rPr>
+          <w:color w:val="000000" w:themeColor="text1"/>
+        </w:rPr>
+        <w:fldChar w:fldCharType="end"/>
+      </w:r>
+      <w:r>
+        <w:rPr>
+          <w:color w:val="000000" w:themeColor="text1"/>
+        </w:rPr>
+        <w:t xml:space="preserve"> to obtain a decomposition by group similar to the one developed in this paper. The results of the comparison between the results obtained with the G-decomposition and those obtained with each of the three methods are presented in Figure 4 and Figure 5 (in which the </w:t>
+      </w:r>
+      <w:r>
+        <w:rPr>
+          <w:color w:val="000000" w:themeColor="text1"/>
+        </w:rPr>
+        <w:t>stepwise</w:t>
+      </w:r>
+      <w:r>
+        <w:rPr>
+          <w:color w:val="000000" w:themeColor="text1"/>
+        </w:rPr>
+        <w:t xml:space="preserve"> decomposition is removed). They show that the G-decomposition produces result almost identical with the line-integral method</w:t>
+      </w:r>
+      <w:r>
+        <w:rPr>
+          <w:color w:val="000000" w:themeColor="text1"/>
+        </w:rPr>
+        <w:t xml:space="preserve"> </w:t>
+      </w:r>
+      <w:r>
+        <w:rPr>
+          <w:color w:val="000000" w:themeColor="text1"/>
+        </w:rPr>
+        <w:t xml:space="preserve">and </w:t>
+      </w:r>
+      <w:r>
+        <w:rPr>
+          <w:color w:val="000000" w:themeColor="text1"/>
+        </w:rPr>
+        <w:t>close</w:t>
+      </w:r>
+      <w:r>
+        <w:rPr>
+          <w:color w:val="000000" w:themeColor="text1"/>
+        </w:rPr>
+        <w:t xml:space="preserve"> to the ones of the life table response experiment. The </w:t>
+      </w:r>
+      <w:r>
+        <w:rPr>
+          <w:color w:val="000000" w:themeColor="text1"/>
+        </w:rPr>
+        <w:t>stepwise</w:t>
+      </w:r>
+      <w:r>
+        <w:rPr>
+          <w:color w:val="000000" w:themeColor="text1"/>
+        </w:rPr>
+        <w:t xml:space="preserve"> decomposition fails to produce reasonable results.</w:t>
       </w:r>
     </w:p>
     <w:p>
       <w:pPr>
         <w:spacing w:line="480" w:lineRule="auto"/>
         <w:rPr>
+          <w:color w:val="000000" w:themeColor="text1"/>
+        </w:rPr>
+      </w:pPr>
+    </w:p>
+    <w:p>
+      <w:pPr>
+        <w:spacing w:line="480" w:lineRule="auto"/>
+        <w:rPr>
           <w:b/>
           <w:bCs/>
           <w:color w:val="000000" w:themeColor="text1"/>
@@ -33848,6 +34436,30 @@
       </w:pPr>
       <w:r>
         <w:rPr>
+          <w:b/>
+          <w:bCs/>
+          <w:color w:val="000000" w:themeColor="text1"/>
+        </w:rPr>
+        <w:t>Next Steps</w:t>
+      </w:r>
+    </w:p>
+    <w:p>
+      <w:pPr>
+        <w:spacing w:line="480" w:lineRule="auto"/>
+        <w:rPr>
+          <w:b/>
+          <w:bCs/>
+          <w:color w:val="000000" w:themeColor="text1"/>
+        </w:rPr>
+      </w:pPr>
+      <w:r>
+        <w:rPr>
+          <w:color w:val="000000" w:themeColor="text1"/>
+        </w:rPr>
+        <w:t xml:space="preserve">I will show that the decomposition can be extended to produce age- and group-specific contributions. </w:t>
+      </w:r>
+      <w:r>
+        <w:rPr>
           <w:color w:val="000000" w:themeColor="text1"/>
         </w:rPr>
         <w:t xml:space="preserve">I will </w:t>
@@ -33880,14 +34492,7 @@
         <w:rPr>
           <w:color w:val="000000" w:themeColor="text1"/>
         </w:rPr>
-        <w:t xml:space="preserve">pplication section. To do so I will first investigate which conditions generate a substantial difference between the approximate and the exact contributions and I will then try obtaining a proof that the bias is approximately </w:t>
-      </w:r>
-      <w:r>
-        <w:rPr>
-          <w:color w:val="000000" w:themeColor="text1"/>
-        </w:rPr>
-        <w:lastRenderedPageBreak/>
-        <w:t xml:space="preserve">the same for all subgroups so that the adjustment factor </w:t>
+        <w:t xml:space="preserve">pplication section. To do so I will first investigate which conditions generate a substantial difference between the approximate and the exact contributions and I will then try obtaining a proof that the bias is approximately the same for all subgroups so that the adjustment factor </w:t>
       </w:r>
       <m:oMath>
         <m:r>
@@ -33910,19 +34515,30 @@
         </w:rPr>
         <w:t xml:space="preserve"> I have achieved some preliminary success in both </w:t>
       </w:r>
-      <w:proofErr w:type="gramStart"/>
-      <w:r>
-        <w:rPr>
-          <w:color w:val="000000" w:themeColor="text1"/>
-        </w:rPr>
-        <w:t>steps</w:t>
-      </w:r>
-      <w:proofErr w:type="gramEnd"/>
-      <w:r>
-        <w:rPr>
-          <w:color w:val="000000" w:themeColor="text1"/>
-        </w:rPr>
-        <w:t xml:space="preserve"> but I still have not found a general expression for the bias introduced by the approximation that links it with the adjustment factor I proposed.</w:t>
+      <w:r>
+        <w:rPr>
+          <w:color w:val="000000" w:themeColor="text1"/>
+        </w:rPr>
+        <w:t>steps,</w:t>
+      </w:r>
+      <w:r>
+        <w:rPr>
+          <w:color w:val="000000" w:themeColor="text1"/>
+        </w:rPr>
+        <w:t xml:space="preserve"> but I still have not found a general expression for the bias introduced by </w:t>
+      </w:r>
+      <w:r>
+        <w:rPr>
+          <w:color w:val="000000" w:themeColor="text1"/>
+        </w:rPr>
+        <w:lastRenderedPageBreak/>
+        <w:t>the approximation that links it with the adjustment factor I proposed.</w:t>
+      </w:r>
+      <w:r>
+        <w:rPr>
+          <w:color w:val="000000" w:themeColor="text1"/>
+        </w:rPr>
+        <w:t xml:space="preserve"> I will also discuss in more detail how the three general decomposition methods can be adapted to produce a decomposition by group.</w:t>
       </w:r>
     </w:p>
     <w:p>
@@ -33980,6 +34596,7 @@
       <w:r>
         <w:rPr>
           <w:color w:val="000000" w:themeColor="text1"/>
+          <w:lang w:val="it-IT"/>
         </w:rPr>
         <w:t xml:space="preserve"> </w:t>
       </w:r>
@@ -33992,6 +34609,7 @@
       <w:r>
         <w:rPr>
           <w:color w:val="000000" w:themeColor="text1"/>
+          <w:lang w:val="it-IT"/>
         </w:rPr>
         <w:instrText xml:space="preserve"> ADDIN ZOTERO_BIBL {"uncited":[],"omitted":[],"custom":[]} CSL_BIBLIOGRAPHY </w:instrText>
       </w:r>
@@ -34000,46 +34618,118 @@
           <w:color w:val="000000" w:themeColor="text1"/>
         </w:rPr>
         <w:fldChar w:fldCharType="separate"/>
+      </w:r>
+      <w:r>
+        <w:rPr>
+          <w:color w:val="000000"/>
+          <w:lang w:val="it-IT"/>
+        </w:rPr>
+        <w:t xml:space="preserve">Andreev, </w:t>
+      </w:r>
+      <w:proofErr w:type="spellStart"/>
+      <w:r>
+        <w:rPr>
+          <w:color w:val="000000"/>
+          <w:lang w:val="it-IT"/>
+        </w:rPr>
+        <w:t>Evgueni</w:t>
+      </w:r>
+      <w:proofErr w:type="spellEnd"/>
+      <w:r>
+        <w:rPr>
+          <w:color w:val="000000"/>
+          <w:lang w:val="it-IT"/>
+        </w:rPr>
+        <w:t xml:space="preserve"> M. 1982. “</w:t>
+      </w:r>
+      <w:proofErr w:type="spellStart"/>
+      <w:r>
+        <w:rPr>
+          <w:color w:val="000000"/>
+          <w:lang w:val="it-IT"/>
+        </w:rPr>
+        <w:t>Metod</w:t>
+      </w:r>
+      <w:proofErr w:type="spellEnd"/>
+      <w:r>
+        <w:rPr>
+          <w:color w:val="000000"/>
+          <w:lang w:val="it-IT"/>
+        </w:rPr>
+        <w:t xml:space="preserve"> </w:t>
+      </w:r>
+      <w:proofErr w:type="spellStart"/>
+      <w:r>
+        <w:rPr>
+          <w:color w:val="000000"/>
+          <w:lang w:val="it-IT"/>
+        </w:rPr>
+        <w:t>Komponent</w:t>
+      </w:r>
+      <w:proofErr w:type="spellEnd"/>
+      <w:r>
+        <w:rPr>
+          <w:color w:val="000000"/>
+          <w:lang w:val="it-IT"/>
+        </w:rPr>
+        <w:t xml:space="preserve"> v </w:t>
+      </w:r>
+      <w:proofErr w:type="spellStart"/>
+      <w:r>
+        <w:rPr>
+          <w:color w:val="000000"/>
+          <w:lang w:val="it-IT"/>
+        </w:rPr>
+        <w:t>Analize</w:t>
+      </w:r>
+      <w:proofErr w:type="spellEnd"/>
+      <w:r>
+        <w:rPr>
+          <w:color w:val="000000"/>
+          <w:lang w:val="it-IT"/>
+        </w:rPr>
+        <w:t xml:space="preserve"> </w:t>
+      </w:r>
+      <w:proofErr w:type="spellStart"/>
+      <w:r>
+        <w:rPr>
+          <w:color w:val="000000"/>
+          <w:lang w:val="it-IT"/>
+        </w:rPr>
+        <w:t>Prodoljitelnosty</w:t>
+      </w:r>
+      <w:proofErr w:type="spellEnd"/>
+      <w:r>
+        <w:rPr>
+          <w:color w:val="000000"/>
+          <w:lang w:val="it-IT"/>
+        </w:rPr>
+        <w:t xml:space="preserve"> </w:t>
+      </w:r>
+      <w:proofErr w:type="spellStart"/>
+      <w:r>
+        <w:rPr>
+          <w:color w:val="000000"/>
+          <w:lang w:val="it-IT"/>
+        </w:rPr>
+        <w:t>Zjizni</w:t>
+      </w:r>
+      <w:proofErr w:type="spellEnd"/>
+      <w:r>
+        <w:rPr>
+          <w:color w:val="000000"/>
+          <w:lang w:val="it-IT"/>
+        </w:rPr>
+        <w:t xml:space="preserve">. </w:t>
       </w:r>
       <w:r>
         <w:rPr>
           <w:color w:val="000000"/>
           <w:lang w:val="en-GB"/>
         </w:rPr>
-        <w:t xml:space="preserve">Andreev, </w:t>
+        <w:t xml:space="preserve">[The Method of Components in the Analysis of Length of Life].” </w:t>
       </w:r>
       <w:proofErr w:type="spellStart"/>
-      <w:r>
-        <w:rPr>
-          <w:color w:val="000000"/>
-          <w:lang w:val="en-GB"/>
-        </w:rPr>
-        <w:t>Evgueni</w:t>
-      </w:r>
-      <w:proofErr w:type="spellEnd"/>
-      <w:r>
-        <w:rPr>
-          <w:color w:val="000000"/>
-          <w:lang w:val="en-GB"/>
-        </w:rPr>
-        <w:t xml:space="preserve"> M., Vladimir M. </w:t>
-      </w:r>
-      <w:proofErr w:type="spellStart"/>
-      <w:r>
-        <w:rPr>
-          <w:color w:val="000000"/>
-          <w:lang w:val="en-GB"/>
-        </w:rPr>
-        <w:t>Shkolnikov</w:t>
-      </w:r>
-      <w:proofErr w:type="spellEnd"/>
-      <w:r>
-        <w:rPr>
-          <w:color w:val="000000"/>
-          <w:lang w:val="en-GB"/>
-        </w:rPr>
-        <w:t xml:space="preserve">, and Alexander Z. Begun. 2002. “Algorithm for Decomposition of Differences between Aggregate Demographic Measures and Its Application to Life Expectancies, Healthy Life Expectancies, Parity-Progression Ratios and Total Fertility Rates.” </w:t>
-      </w:r>
       <w:r>
         <w:rPr>
           <w:i/>
@@ -34047,14 +34737,35 @@
           <w:color w:val="000000"/>
           <w:lang w:val="en-GB"/>
         </w:rPr>
-        <w:t>Demographic Research</w:t>
-      </w:r>
-      <w:r>
-        <w:rPr>
+        <w:t>Vestnik</w:t>
+      </w:r>
+      <w:proofErr w:type="spellEnd"/>
+      <w:r>
+        <w:rPr>
+          <w:i/>
+          <w:iCs/>
           <w:color w:val="000000"/>
           <w:lang w:val="en-GB"/>
         </w:rPr>
-        <w:t xml:space="preserve"> 7:499–522.</w:t>
+        <w:t xml:space="preserve"> </w:t>
+      </w:r>
+      <w:proofErr w:type="spellStart"/>
+      <w:r>
+        <w:rPr>
+          <w:i/>
+          <w:iCs/>
+          <w:color w:val="000000"/>
+          <w:lang w:val="en-GB"/>
+        </w:rPr>
+        <w:t>Statistiki</w:t>
+      </w:r>
+      <w:proofErr w:type="spellEnd"/>
+      <w:r>
+        <w:rPr>
+          <w:color w:val="000000"/>
+          <w:lang w:val="en-GB"/>
+        </w:rPr>
+        <w:t xml:space="preserve"> 9:42–47.</w:t>
       </w:r>
     </w:p>
     <w:p>
@@ -34070,7 +34781,39 @@
           <w:color w:val="000000"/>
           <w:lang w:val="en-GB"/>
         </w:rPr>
-        <w:t xml:space="preserve">Arriaga, Eduardo E. 1984. “Measuring and Explaining the Change in Life Expectancies.” </w:t>
+        <w:t xml:space="preserve">Andreev, </w:t>
+      </w:r>
+      <w:proofErr w:type="spellStart"/>
+      <w:r>
+        <w:rPr>
+          <w:color w:val="000000"/>
+          <w:lang w:val="en-GB"/>
+        </w:rPr>
+        <w:t>Evgueni</w:t>
+      </w:r>
+      <w:proofErr w:type="spellEnd"/>
+      <w:r>
+        <w:rPr>
+          <w:color w:val="000000"/>
+          <w:lang w:val="en-GB"/>
+        </w:rPr>
+        <w:t xml:space="preserve"> M., Vladimir M. </w:t>
+      </w:r>
+      <w:proofErr w:type="spellStart"/>
+      <w:r>
+        <w:rPr>
+          <w:color w:val="000000"/>
+          <w:lang w:val="en-GB"/>
+        </w:rPr>
+        <w:t>Shkolnikov</w:t>
+      </w:r>
+      <w:proofErr w:type="spellEnd"/>
+      <w:r>
+        <w:rPr>
+          <w:color w:val="000000"/>
+          <w:lang w:val="en-GB"/>
+        </w:rPr>
+        <w:t xml:space="preserve">, and Alexander Z. Begun. 2002. “Algorithm for Decomposition of Differences between Aggregate Demographic Measures and Its Application to Life Expectancies, Healthy Life Expectancies, Parity-Progression Ratios and Total Fertility Rates.” </w:t>
       </w:r>
       <w:r>
         <w:rPr>
@@ -34079,30 +34822,14 @@
           <w:color w:val="000000"/>
           <w:lang w:val="en-GB"/>
         </w:rPr>
-        <w:t>Demography</w:t>
+        <w:t>Demographic Research</w:t>
       </w:r>
       <w:r>
         <w:rPr>
           <w:color w:val="000000"/>
           <w:lang w:val="en-GB"/>
         </w:rPr>
-        <w:t xml:space="preserve"> 21(1):83–96. </w:t>
-      </w:r>
-      <w:proofErr w:type="spellStart"/>
-      <w:r>
-        <w:rPr>
-          <w:color w:val="000000"/>
-          <w:lang w:val="en-GB"/>
-        </w:rPr>
-        <w:t>doi</w:t>
-      </w:r>
-      <w:proofErr w:type="spellEnd"/>
-      <w:r>
-        <w:rPr>
-          <w:color w:val="000000"/>
-          <w:lang w:val="en-GB"/>
-        </w:rPr>
-        <w:t>: 10.2307/2061029.</w:t>
+        <w:t xml:space="preserve"> 7:499–522.</w:t>
       </w:r>
     </w:p>
     <w:p>
@@ -34118,23 +34845,7 @@
           <w:color w:val="000000"/>
           <w:lang w:val="en-GB"/>
         </w:rPr>
-        <w:t xml:space="preserve">Das Gupta, </w:t>
-      </w:r>
-      <w:proofErr w:type="spellStart"/>
-      <w:r>
-        <w:rPr>
-          <w:color w:val="000000"/>
-          <w:lang w:val="en-GB"/>
-        </w:rPr>
-        <w:t>Prithwis</w:t>
-      </w:r>
-      <w:proofErr w:type="spellEnd"/>
-      <w:r>
-        <w:rPr>
-          <w:color w:val="000000"/>
-          <w:lang w:val="en-GB"/>
-        </w:rPr>
-        <w:t xml:space="preserve">. 1978. “A General Method of Decomposing a Difference between Two Rates into Several Components.” </w:t>
+        <w:t xml:space="preserve">Arriaga, Eduardo E. 1984. “Measuring and Explaining the Change in Life Expectancies.” </w:t>
       </w:r>
       <w:r>
         <w:rPr>
@@ -34150,7 +34861,7 @@
           <w:color w:val="000000"/>
           <w:lang w:val="en-GB"/>
         </w:rPr>
-        <w:t xml:space="preserve"> 15(1):99–112. </w:t>
+        <w:t xml:space="preserve"> 21(1):83–96. </w:t>
       </w:r>
       <w:proofErr w:type="spellStart"/>
       <w:r>
@@ -34166,7 +34877,7 @@
           <w:color w:val="000000"/>
           <w:lang w:val="en-GB"/>
         </w:rPr>
-        <w:t>: 10.2307/2060493.</w:t>
+        <w:t>: 10.2307/2061029.</w:t>
       </w:r>
     </w:p>
     <w:p>
@@ -34177,21 +34888,12 @@
           <w:lang w:val="en-GB"/>
         </w:rPr>
       </w:pPr>
-      <w:proofErr w:type="spellStart"/>
       <w:r>
         <w:rPr>
           <w:color w:val="000000"/>
           <w:lang w:val="en-GB"/>
         </w:rPr>
-        <w:t>Hendi</w:t>
-      </w:r>
-      <w:proofErr w:type="spellEnd"/>
-      <w:r>
-        <w:rPr>
-          <w:color w:val="000000"/>
-          <w:lang w:val="en-GB"/>
-        </w:rPr>
-        <w:t xml:space="preserve">, Arun S., and Jessica Y. Ho. 2021. “Immigration and Improvements in American Life Expectancy.” </w:t>
+        <w:t xml:space="preserve">Caswell, Hal. 1989. “Analysis of Life Table Response Experiments I. Decomposition of Effects on Population Growth Rate.” </w:t>
       </w:r>
       <w:r>
         <w:rPr>
@@ -34200,14 +34902,14 @@
           <w:color w:val="000000"/>
           <w:lang w:val="en-GB"/>
         </w:rPr>
-        <w:t>SSM - Population Health</w:t>
+        <w:t>Ecological Modelling</w:t>
       </w:r>
       <w:r>
         <w:rPr>
           <w:color w:val="000000"/>
           <w:lang w:val="en-GB"/>
         </w:rPr>
-        <w:t xml:space="preserve"> 15:100914. </w:t>
+        <w:t xml:space="preserve"> 46(3):221–37. </w:t>
       </w:r>
       <w:proofErr w:type="spellStart"/>
       <w:r>
@@ -34223,7 +34925,7 @@
           <w:color w:val="000000"/>
           <w:lang w:val="en-GB"/>
         </w:rPr>
-        <w:t>: 10.1016/j.ssmph.2021.100914.</w:t>
+        <w:t>: 10.1016/0304-3800(89)90019-7.</w:t>
       </w:r>
     </w:p>
     <w:p>
@@ -34239,7 +34941,23 @@
           <w:color w:val="000000"/>
           <w:lang w:val="en-GB"/>
         </w:rPr>
-        <w:t xml:space="preserve">Kitagawa, Evelyn M. 1964. “Standardized Comparisons in Population Research.” </w:t>
+        <w:t xml:space="preserve">Das Gupta, </w:t>
+      </w:r>
+      <w:proofErr w:type="spellStart"/>
+      <w:r>
+        <w:rPr>
+          <w:color w:val="000000"/>
+          <w:lang w:val="en-GB"/>
+        </w:rPr>
+        <w:t>Prithwis</w:t>
+      </w:r>
+      <w:proofErr w:type="spellEnd"/>
+      <w:r>
+        <w:rPr>
+          <w:color w:val="000000"/>
+          <w:lang w:val="en-GB"/>
+        </w:rPr>
+        <w:t xml:space="preserve">. 1978. “A General Method of Decomposing a Difference between Two Rates into Several Components.” </w:t>
       </w:r>
       <w:r>
         <w:rPr>
@@ -34255,7 +34973,7 @@
           <w:color w:val="000000"/>
           <w:lang w:val="en-GB"/>
         </w:rPr>
-        <w:t xml:space="preserve"> 1(1):296–315. </w:t>
+        <w:t xml:space="preserve"> 15(1):99–112. </w:t>
       </w:r>
       <w:proofErr w:type="spellStart"/>
       <w:r>
@@ -34271,7 +34989,7 @@
           <w:color w:val="000000"/>
           <w:lang w:val="en-GB"/>
         </w:rPr>
-        <w:t>: 10.1007/BF03208469.</w:t>
+        <w:t>: 10.2307/2060493.</w:t>
       </w:r>
     </w:p>
     <w:p>
@@ -34282,12 +35000,53 @@
           <w:lang w:val="en-GB"/>
         </w:rPr>
       </w:pPr>
+      <w:proofErr w:type="spellStart"/>
       <w:r>
         <w:rPr>
           <w:color w:val="000000"/>
           <w:lang w:val="en-GB"/>
         </w:rPr>
-        <w:t>NCHS. 2023. “NCHS Urban Rural Classification Scheme for Counties.” Retrieved September 21, 2023 (https://www.cdc.gov/nchs/data_access/urban_rural.htm).</w:t>
+        <w:t>Hendi</w:t>
+      </w:r>
+      <w:proofErr w:type="spellEnd"/>
+      <w:r>
+        <w:rPr>
+          <w:color w:val="000000"/>
+          <w:lang w:val="en-GB"/>
+        </w:rPr>
+        <w:t xml:space="preserve">, Arun S., and Jessica Y. Ho. 2021. “Immigration and Improvements in American Life Expectancy.” </w:t>
+      </w:r>
+      <w:r>
+        <w:rPr>
+          <w:i/>
+          <w:iCs/>
+          <w:color w:val="000000"/>
+          <w:lang w:val="en-GB"/>
+        </w:rPr>
+        <w:t>SSM - Population Health</w:t>
+      </w:r>
+      <w:r>
+        <w:rPr>
+          <w:color w:val="000000"/>
+          <w:lang w:val="en-GB"/>
+        </w:rPr>
+        <w:t xml:space="preserve"> 15:100914. </w:t>
+      </w:r>
+      <w:proofErr w:type="spellStart"/>
+      <w:r>
+        <w:rPr>
+          <w:color w:val="000000"/>
+          <w:lang w:val="en-GB"/>
+        </w:rPr>
+        <w:t>doi</w:t>
+      </w:r>
+      <w:proofErr w:type="spellEnd"/>
+      <w:r>
+        <w:rPr>
+          <w:color w:val="000000"/>
+          <w:lang w:val="en-GB"/>
+        </w:rPr>
+        <w:t>: 10.1016/j.ssmph.2021.100914.</w:t>
       </w:r>
     </w:p>
     <w:p>
@@ -34298,37 +35057,12 @@
           <w:lang w:val="en-GB"/>
         </w:rPr>
       </w:pPr>
-      <w:proofErr w:type="spellStart"/>
       <w:r>
         <w:rPr>
           <w:color w:val="000000"/>
           <w:lang w:val="en-GB"/>
         </w:rPr>
-        <w:t>Vaupel</w:t>
-      </w:r>
-      <w:proofErr w:type="spellEnd"/>
-      <w:r>
-        <w:rPr>
-          <w:color w:val="000000"/>
-          <w:lang w:val="en-GB"/>
-        </w:rPr>
-        <w:t xml:space="preserve">, James W., and Vladimir </w:t>
-      </w:r>
-      <w:proofErr w:type="spellStart"/>
-      <w:r>
-        <w:rPr>
-          <w:color w:val="000000"/>
-          <w:lang w:val="en-GB"/>
-        </w:rPr>
-        <w:t>Canudas</w:t>
-      </w:r>
-      <w:proofErr w:type="spellEnd"/>
-      <w:r>
-        <w:rPr>
-          <w:color w:val="000000"/>
-          <w:lang w:val="en-GB"/>
-        </w:rPr>
-        <w:t xml:space="preserve">-Romo. 2002. “Decomposing Demographic Change into Direct vs. Compositional Components.” </w:t>
+        <w:t xml:space="preserve">Horiuchi, Shiro, John R. Wilmoth, and Scott D. Pletcher. 2008. “A Decomposition Method Based on a Model of Continuous Change.” </w:t>
       </w:r>
       <w:r>
         <w:rPr>
@@ -34337,6 +35071,321 @@
           <w:color w:val="000000"/>
           <w:lang w:val="en-GB"/>
         </w:rPr>
+        <w:t>Demography</w:t>
+      </w:r>
+      <w:r>
+        <w:rPr>
+          <w:color w:val="000000"/>
+          <w:lang w:val="en-GB"/>
+        </w:rPr>
+        <w:t xml:space="preserve"> 45(4):785–801. </w:t>
+      </w:r>
+      <w:proofErr w:type="spellStart"/>
+      <w:r>
+        <w:rPr>
+          <w:color w:val="000000"/>
+          <w:lang w:val="en-GB"/>
+        </w:rPr>
+        <w:t>doi</w:t>
+      </w:r>
+      <w:proofErr w:type="spellEnd"/>
+      <w:r>
+        <w:rPr>
+          <w:color w:val="000000"/>
+          <w:lang w:val="en-GB"/>
+        </w:rPr>
+        <w:t>: 10.1353/dem.0.0033.</w:t>
+      </w:r>
+    </w:p>
+    <w:p>
+      <w:pPr>
+        <w:pStyle w:val="Bibliography"/>
+        <w:rPr>
+          <w:color w:val="000000"/>
+          <w:lang w:val="en-GB"/>
+        </w:rPr>
+      </w:pPr>
+      <w:r>
+        <w:rPr>
+          <w:color w:val="000000"/>
+          <w:lang w:val="en-GB"/>
+        </w:rPr>
+        <w:t xml:space="preserve">Kitagawa, Evelyn M. 1964. “Standardized Comparisons in Population Research.” </w:t>
+      </w:r>
+      <w:r>
+        <w:rPr>
+          <w:i/>
+          <w:iCs/>
+          <w:color w:val="000000"/>
+          <w:lang w:val="en-GB"/>
+        </w:rPr>
+        <w:t>Demography</w:t>
+      </w:r>
+      <w:r>
+        <w:rPr>
+          <w:color w:val="000000"/>
+          <w:lang w:val="en-GB"/>
+        </w:rPr>
+        <w:t xml:space="preserve"> 1(1):296–315. </w:t>
+      </w:r>
+      <w:proofErr w:type="spellStart"/>
+      <w:r>
+        <w:rPr>
+          <w:color w:val="000000"/>
+          <w:lang w:val="en-GB"/>
+        </w:rPr>
+        <w:t>doi</w:t>
+      </w:r>
+      <w:proofErr w:type="spellEnd"/>
+      <w:r>
+        <w:rPr>
+          <w:color w:val="000000"/>
+          <w:lang w:val="en-GB"/>
+        </w:rPr>
+        <w:t>: 10.1007/BF03208469.</w:t>
+      </w:r>
+    </w:p>
+    <w:p>
+      <w:pPr>
+        <w:pStyle w:val="Bibliography"/>
+        <w:rPr>
+          <w:color w:val="000000"/>
+          <w:lang w:val="en-GB"/>
+        </w:rPr>
+      </w:pPr>
+      <w:r>
+        <w:rPr>
+          <w:color w:val="000000"/>
+          <w:lang w:val="en-GB"/>
+        </w:rPr>
+        <w:t>NCHS. 2023. “NCHS Urban Rural Classification Scheme for Counties.” Retrieved September 21, 2023 (https://www.cdc.gov/nchs/data_access/urban_rural.htm).</w:t>
+      </w:r>
+    </w:p>
+    <w:p>
+      <w:pPr>
+        <w:pStyle w:val="Bibliography"/>
+        <w:rPr>
+          <w:color w:val="000000"/>
+          <w:lang w:val="en-GB"/>
+        </w:rPr>
+      </w:pPr>
+      <w:proofErr w:type="spellStart"/>
+      <w:r>
+        <w:rPr>
+          <w:color w:val="000000"/>
+          <w:lang w:val="en-GB"/>
+        </w:rPr>
+        <w:t>Pressat</w:t>
+      </w:r>
+      <w:proofErr w:type="spellEnd"/>
+      <w:r>
+        <w:rPr>
+          <w:color w:val="000000"/>
+          <w:lang w:val="en-GB"/>
+        </w:rPr>
+        <w:t xml:space="preserve">, Roland. 1985. “Contribution Des </w:t>
+      </w:r>
+      <w:proofErr w:type="spellStart"/>
+      <w:r>
+        <w:rPr>
+          <w:color w:val="000000"/>
+          <w:lang w:val="en-GB"/>
+        </w:rPr>
+        <w:t>Écarts</w:t>
+      </w:r>
+      <w:proofErr w:type="spellEnd"/>
+      <w:r>
+        <w:rPr>
+          <w:color w:val="000000"/>
+          <w:lang w:val="en-GB"/>
+        </w:rPr>
+        <w:t xml:space="preserve"> de </w:t>
+      </w:r>
+      <w:proofErr w:type="spellStart"/>
+      <w:r>
+        <w:rPr>
+          <w:color w:val="000000"/>
+          <w:lang w:val="en-GB"/>
+        </w:rPr>
+        <w:t>Mortalité</w:t>
+      </w:r>
+      <w:proofErr w:type="spellEnd"/>
+      <w:r>
+        <w:rPr>
+          <w:color w:val="000000"/>
+          <w:lang w:val="en-GB"/>
+        </w:rPr>
+        <w:t xml:space="preserve"> Par </w:t>
+      </w:r>
+      <w:proofErr w:type="spellStart"/>
+      <w:r>
+        <w:rPr>
+          <w:color w:val="000000"/>
+          <w:lang w:val="en-GB"/>
+        </w:rPr>
+        <w:t>Âge</w:t>
+      </w:r>
+      <w:proofErr w:type="spellEnd"/>
+      <w:r>
+        <w:rPr>
+          <w:color w:val="000000"/>
+          <w:lang w:val="en-GB"/>
+        </w:rPr>
+        <w:t xml:space="preserve"> à La </w:t>
+      </w:r>
+      <w:proofErr w:type="spellStart"/>
+      <w:r>
+        <w:rPr>
+          <w:color w:val="000000"/>
+          <w:lang w:val="en-GB"/>
+        </w:rPr>
+        <w:t>Différence</w:t>
+      </w:r>
+      <w:proofErr w:type="spellEnd"/>
+      <w:r>
+        <w:rPr>
+          <w:color w:val="000000"/>
+          <w:lang w:val="en-GB"/>
+        </w:rPr>
+        <w:t xml:space="preserve"> Des Vies </w:t>
+      </w:r>
+      <w:proofErr w:type="spellStart"/>
+      <w:r>
+        <w:rPr>
+          <w:color w:val="000000"/>
+          <w:lang w:val="en-GB"/>
+        </w:rPr>
+        <w:t>Moyennes</w:t>
+      </w:r>
+      <w:proofErr w:type="spellEnd"/>
+      <w:r>
+        <w:rPr>
+          <w:color w:val="000000"/>
+          <w:lang w:val="en-GB"/>
+        </w:rPr>
+        <w:t xml:space="preserve">.” </w:t>
+      </w:r>
+      <w:r>
+        <w:rPr>
+          <w:i/>
+          <w:iCs/>
+          <w:color w:val="000000"/>
+          <w:lang w:val="en-GB"/>
+        </w:rPr>
+        <w:t>Population (French Edition)</w:t>
+      </w:r>
+      <w:r>
+        <w:rPr>
+          <w:color w:val="000000"/>
+          <w:lang w:val="en-GB"/>
+        </w:rPr>
+        <w:t xml:space="preserve"> 40(4/5):766–70. </w:t>
+      </w:r>
+      <w:proofErr w:type="spellStart"/>
+      <w:r>
+        <w:rPr>
+          <w:color w:val="000000"/>
+          <w:lang w:val="en-GB"/>
+        </w:rPr>
+        <w:t>doi</w:t>
+      </w:r>
+      <w:proofErr w:type="spellEnd"/>
+      <w:r>
+        <w:rPr>
+          <w:color w:val="000000"/>
+          <w:lang w:val="en-GB"/>
+        </w:rPr>
+        <w:t>: 10.2307/1532986.</w:t>
+      </w:r>
+    </w:p>
+    <w:p>
+      <w:pPr>
+        <w:pStyle w:val="Bibliography"/>
+        <w:rPr>
+          <w:color w:val="000000"/>
+          <w:lang w:val="en-GB"/>
+        </w:rPr>
+      </w:pPr>
+      <w:proofErr w:type="spellStart"/>
+      <w:r>
+        <w:rPr>
+          <w:color w:val="000000"/>
+          <w:lang w:val="en-GB"/>
+        </w:rPr>
+        <w:t>Riffe</w:t>
+      </w:r>
+      <w:proofErr w:type="spellEnd"/>
+      <w:r>
+        <w:rPr>
+          <w:color w:val="000000"/>
+          <w:lang w:val="en-GB"/>
+        </w:rPr>
+        <w:t>, Tim. 2019. “</w:t>
+      </w:r>
+      <w:proofErr w:type="spellStart"/>
+      <w:r>
+        <w:rPr>
+          <w:color w:val="000000"/>
+          <w:lang w:val="en-GB"/>
+        </w:rPr>
+        <w:t>DemoDecomp</w:t>
+      </w:r>
+      <w:proofErr w:type="spellEnd"/>
+      <w:r>
+        <w:rPr>
+          <w:color w:val="000000"/>
+          <w:lang w:val="en-GB"/>
+        </w:rPr>
+        <w:t>: General Demographic Decomposition Methods.”</w:t>
+      </w:r>
+    </w:p>
+    <w:p>
+      <w:pPr>
+        <w:pStyle w:val="Bibliography"/>
+        <w:rPr>
+          <w:color w:val="000000"/>
+          <w:lang w:val="en-GB"/>
+        </w:rPr>
+      </w:pPr>
+      <w:proofErr w:type="spellStart"/>
+      <w:r>
+        <w:rPr>
+          <w:color w:val="000000"/>
+          <w:lang w:val="en-GB"/>
+        </w:rPr>
+        <w:t>Vaupel</w:t>
+      </w:r>
+      <w:proofErr w:type="spellEnd"/>
+      <w:r>
+        <w:rPr>
+          <w:color w:val="000000"/>
+          <w:lang w:val="en-GB"/>
+        </w:rPr>
+        <w:t xml:space="preserve">, James W., and Vladimir </w:t>
+      </w:r>
+      <w:proofErr w:type="spellStart"/>
+      <w:r>
+        <w:rPr>
+          <w:color w:val="000000"/>
+          <w:lang w:val="en-GB"/>
+        </w:rPr>
+        <w:t>Canudas</w:t>
+      </w:r>
+      <w:proofErr w:type="spellEnd"/>
+      <w:r>
+        <w:rPr>
+          <w:color w:val="000000"/>
+          <w:lang w:val="en-GB"/>
+        </w:rPr>
+        <w:t xml:space="preserve">-Romo. 2002. “Decomposing Demographic Change into Direct vs. Compositional Components.” </w:t>
+      </w:r>
+      <w:r>
+        <w:rPr>
+          <w:i/>
+          <w:iCs/>
+          <w:color w:val="000000"/>
+          <w:lang w:val="en-GB"/>
+        </w:rPr>
         <w:t>Demographic Research</w:t>
       </w:r>
       <w:r>
@@ -34397,6 +35446,28 @@
       <w:pPr>
         <w:spacing w:line="480" w:lineRule="auto"/>
         <w:rPr>
+          <w:color w:val="000000" w:themeColor="text1"/>
+        </w:rPr>
+      </w:pPr>
+      <w:r>
+        <w:rPr>
+          <w:b/>
+          <w:bCs/>
+          <w:color w:val="000000" w:themeColor="text1"/>
+        </w:rPr>
+        <w:t>Figure 1</w:t>
+      </w:r>
+      <w:r>
+        <w:rPr>
+          <w:color w:val="000000" w:themeColor="text1"/>
+        </w:rPr>
+        <w:t>: Life Expectancy at Birth by Year, Sex, and Urban-Rural Category</w:t>
+      </w:r>
+    </w:p>
+    <w:p>
+      <w:pPr>
+        <w:spacing w:line="480" w:lineRule="auto"/>
+        <w:rPr>
           <w:b/>
           <w:bCs/>
           <w:color w:val="000000" w:themeColor="text1"/>
@@ -34410,7 +35481,7 @@
           <w:color w:val="000000" w:themeColor="text1"/>
         </w:rPr>
         <w:drawing>
-          <wp:inline distT="0" distB="0" distL="0" distR="0" wp14:anchorId="39AB83EE" wp14:editId="74384DFC">
+          <wp:inline distT="0" distB="0" distL="0" distR="0" wp14:anchorId="39AB83EE" wp14:editId="01D215AD">
             <wp:extent cx="6400800" cy="2743200"/>
             <wp:effectExtent l="0" t="0" r="0" b="0"/>
             <wp:docPr id="1813068642" name="Picture 4" descr="A graph of different colored lines&#10;&#10;Description automatically generated"/>
@@ -34459,20 +35530,6 @@
           <w:color w:val="000000" w:themeColor="text1"/>
         </w:rPr>
       </w:pPr>
-      <w:r>
-        <w:rPr>
-          <w:b/>
-          <w:bCs/>
-          <w:color w:val="000000" w:themeColor="text1"/>
-        </w:rPr>
-        <w:t>Figure 1</w:t>
-      </w:r>
-      <w:r>
-        <w:rPr>
-          <w:color w:val="000000" w:themeColor="text1"/>
-        </w:rPr>
-        <w:t>: Life Expectancy at Birth by Year, Sex, and Urban-Rural Category</w:t>
-      </w:r>
     </w:p>
     <w:p>
       <w:pPr>
@@ -34483,14 +35540,36 @@
       </w:pPr>
       <w:r>
         <w:rPr>
+          <w:b/>
+          <w:bCs/>
+          <w:color w:val="000000" w:themeColor="text1"/>
+        </w:rPr>
+        <w:t>Figure 2</w:t>
+      </w:r>
+      <w:r>
+        <w:rPr>
+          <w:color w:val="000000" w:themeColor="text1"/>
+        </w:rPr>
+        <w:t>: Decomposing the Contribution of Non-Large Central Metro Counties to National Life Expectancy by Urban-Rural Categories.</w:t>
+      </w:r>
+    </w:p>
+    <w:p>
+      <w:pPr>
+        <w:spacing w:line="480" w:lineRule="auto"/>
+        <w:rPr>
+          <w:color w:val="000000" w:themeColor="text1"/>
+        </w:rPr>
+      </w:pPr>
+      <w:r>
+        <w:rPr>
           <w:noProof/>
           <w:color w:val="000000" w:themeColor="text1"/>
         </w:rPr>
         <w:drawing>
-          <wp:inline distT="0" distB="0" distL="0" distR="0" wp14:anchorId="4FFB9BF9" wp14:editId="26ADCA58">
+          <wp:inline distT="0" distB="0" distL="0" distR="0" wp14:anchorId="7BBD8567" wp14:editId="3968BAC6">
             <wp:extent cx="3657600" cy="3657600"/>
             <wp:effectExtent l="0" t="0" r="0" b="0"/>
-            <wp:docPr id="26512679" name="Picture 6" descr="A screenshot of a graph&#10;&#10;Description automatically generated"/>
+            <wp:docPr id="986629031" name="Picture 1" descr="A screenshot of a graph&#10;&#10;Description automatically generated"/>
             <wp:cNvGraphicFramePr>
               <a:graphicFrameLocks xmlns:a="http://schemas.openxmlformats.org/drawingml/2006/main" noChangeAspect="1"/>
             </wp:cNvGraphicFramePr>
@@ -34498,7 +35577,7 @@
               <a:graphicData uri="http://schemas.openxmlformats.org/drawingml/2006/picture">
                 <pic:pic xmlns:pic="http://schemas.openxmlformats.org/drawingml/2006/picture">
                   <pic:nvPicPr>
-                    <pic:cNvPr id="26512679" name="Picture 6" descr="A screenshot of a graph&#10;&#10;Description automatically generated"/>
+                    <pic:cNvPr id="986629031" name="Picture 1" descr="A screenshot of a graph&#10;&#10;Description automatically generated"/>
                     <pic:cNvPicPr/>
                   </pic:nvPicPr>
                   <pic:blipFill>
@@ -34539,20 +35618,6 @@
           <w:color w:val="000000" w:themeColor="text1"/>
         </w:rPr>
       </w:pPr>
-      <w:r>
-        <w:rPr>
-          <w:b/>
-          <w:bCs/>
-          <w:color w:val="000000" w:themeColor="text1"/>
-        </w:rPr>
-        <w:t>Figure 2</w:t>
-      </w:r>
-      <w:r>
-        <w:rPr>
-          <w:color w:val="000000" w:themeColor="text1"/>
-        </w:rPr>
-        <w:t>: Decomposing the Contribution of Non-Large Central Metro Counties to National Life Expectancy by Urban-Rural Categories.</w:t>
-      </w:r>
     </w:p>
     <w:p>
       <w:pPr>
@@ -34569,9 +35634,34 @@
           <w:color w:val="000000" w:themeColor="text1"/>
         </w:rPr>
       </w:pPr>
+      <w:r>
+        <w:rPr>
+          <w:b/>
+          <w:bCs/>
+          <w:color w:val="000000" w:themeColor="text1"/>
+        </w:rPr>
+        <w:t xml:space="preserve">Figure </w:t>
+      </w:r>
+      <w:r>
+        <w:rPr>
+          <w:b/>
+          <w:bCs/>
+          <w:color w:val="000000" w:themeColor="text1"/>
+        </w:rPr>
+        <w:t>3</w:t>
+      </w:r>
+      <w:r>
+        <w:rPr>
+          <w:color w:val="000000" w:themeColor="text1"/>
+        </w:rPr>
+        <w:t>: Comparing Decompositions Results Using the Unadjusted Approximated Contributions, the Adjusted Approximated Contributions, and the Exact Contributions</w:t>
+      </w:r>
     </w:p>
     <w:p>
       <w:pPr>
+        <w:tabs>
+          <w:tab w:val="left" w:pos="1193"/>
+        </w:tabs>
         <w:spacing w:line="480" w:lineRule="auto"/>
         <w:rPr>
           <w:color w:val="000000" w:themeColor="text1"/>
@@ -34582,12 +35672,11 @@
           <w:noProof/>
           <w:color w:val="000000" w:themeColor="text1"/>
         </w:rPr>
-        <w:lastRenderedPageBreak/>
         <w:drawing>
-          <wp:inline distT="0" distB="0" distL="0" distR="0" wp14:anchorId="5ECF3FB1" wp14:editId="24A31B42">
-            <wp:extent cx="2921000" cy="3922520"/>
-            <wp:effectExtent l="0" t="0" r="0" b="1905"/>
-            <wp:docPr id="1452134871" name="Picture 1" descr="A screenshot of a cell phone&#10;&#10;Description automatically generated"/>
+          <wp:inline distT="0" distB="0" distL="0" distR="0" wp14:anchorId="51AE5BBB" wp14:editId="76F17106">
+            <wp:extent cx="6691630" cy="6691630"/>
+            <wp:effectExtent l="0" t="0" r="1270" b="1270"/>
+            <wp:docPr id="1093429108" name="Picture 2"/>
             <wp:cNvGraphicFramePr>
               <a:graphicFrameLocks xmlns:a="http://schemas.openxmlformats.org/drawingml/2006/main" noChangeAspect="1"/>
             </wp:cNvGraphicFramePr>
@@ -34595,39 +35684,29 @@
               <a:graphicData uri="http://schemas.openxmlformats.org/drawingml/2006/picture">
                 <pic:pic xmlns:pic="http://schemas.openxmlformats.org/drawingml/2006/picture">
                   <pic:nvPicPr>
-                    <pic:cNvPr id="1452134871" name="Picture 1" descr="A screenshot of a cell phone&#10;&#10;Description automatically generated"/>
+                    <pic:cNvPr id="1093429108" name="Picture 1093429108"/>
                     <pic:cNvPicPr/>
                   </pic:nvPicPr>
-                  <pic:blipFill rotWithShape="1">
-                    <a:blip r:embed="rId9" cstate="print">
+                  <pic:blipFill>
+                    <a:blip r:embed="rId9">
                       <a:extLst>
                         <a:ext uri="{28A0092B-C50C-407E-A947-70E740481C1C}">
                           <a14:useLocalDpi xmlns:a14="http://schemas.microsoft.com/office/drawing/2010/main" val="0"/>
                         </a:ext>
                       </a:extLst>
                     </a:blip>
-                    <a:srcRect b="4673"/>
-                    <a:stretch/>
+                    <a:stretch>
+                      <a:fillRect/>
+                    </a:stretch>
                   </pic:blipFill>
-                  <pic:spPr bwMode="auto">
+                  <pic:spPr>
                     <a:xfrm>
                       <a:off x="0" y="0"/>
-                      <a:ext cx="2921000" cy="3922520"/>
+                      <a:ext cx="6691630" cy="6691630"/>
                     </a:xfrm>
                     <a:prstGeom prst="rect">
                       <a:avLst/>
                     </a:prstGeom>
-                    <a:solidFill>
-                      <a:schemeClr val="bg1"/>
-                    </a:solidFill>
-                    <a:ln>
-                      <a:noFill/>
-                    </a:ln>
-                    <a:extLst>
-                      <a:ext uri="{53640926-AAD7-44D8-BBD7-CCE9431645EC}">
-                        <a14:shadowObscured xmlns:a14="http://schemas.microsoft.com/office/drawing/2010/main"/>
-                      </a:ext>
-                    </a:extLst>
                   </pic:spPr>
                 </pic:pic>
               </a:graphicData>
@@ -34638,42 +35717,22 @@
     </w:p>
     <w:p>
       <w:pPr>
-        <w:spacing w:line="480" w:lineRule="auto"/>
         <w:rPr>
           <w:color w:val="000000" w:themeColor="text1"/>
         </w:rPr>
       </w:pPr>
       <w:r>
         <w:rPr>
-          <w:b/>
-          <w:bCs/>
-          <w:color w:val="000000" w:themeColor="text1"/>
-        </w:rPr>
-        <w:t xml:space="preserve">Figure </w:t>
-      </w:r>
-      <w:r>
-        <w:rPr>
-          <w:b/>
-          <w:bCs/>
-          <w:color w:val="000000" w:themeColor="text1"/>
-        </w:rPr>
-        <w:t>3</w:t>
-      </w:r>
-      <w:r>
-        <w:rPr>
-          <w:color w:val="000000" w:themeColor="text1"/>
-        </w:rPr>
-        <w:t>: Comparing Decompositions Results Using the Unadjusted Approximated Contributions, the Adjusted Approximated Contributions, and the Exact Contributions</w:t>
-      </w:r>
-      <w:r>
-        <w:rPr>
-          <w:color w:val="000000" w:themeColor="text1"/>
-        </w:rPr>
-        <w:t xml:space="preserve"> for Males in 2017</w:t>
+          <w:color w:val="000000" w:themeColor="text1"/>
+        </w:rPr>
+        <w:br w:type="page"/>
       </w:r>
     </w:p>
     <w:p>
       <w:pPr>
+        <w:tabs>
+          <w:tab w:val="left" w:pos="1193"/>
+        </w:tabs>
         <w:spacing w:line="480" w:lineRule="auto"/>
         <w:rPr>
           <w:color w:val="000000" w:themeColor="text1"/>
@@ -34681,14 +35740,68 @@
       </w:pPr>
       <w:r>
         <w:rPr>
+          <w:b/>
+          <w:bCs/>
+          <w:color w:val="000000" w:themeColor="text1"/>
+        </w:rPr>
+        <w:lastRenderedPageBreak/>
+        <w:t xml:space="preserve">Figure </w:t>
+      </w:r>
+      <w:r>
+        <w:rPr>
+          <w:b/>
+          <w:bCs/>
+          <w:color w:val="000000" w:themeColor="text1"/>
+        </w:rPr>
+        <w:t>4</w:t>
+      </w:r>
+      <w:r>
+        <w:rPr>
+          <w:color w:val="000000" w:themeColor="text1"/>
+        </w:rPr>
+        <w:t xml:space="preserve">: </w:t>
+      </w:r>
+      <w:r>
+        <w:rPr>
+          <w:color w:val="000000" w:themeColor="text1"/>
+        </w:rPr>
+        <w:t xml:space="preserve">Comparing Decomposition Results from the G-Decomposition with Those Obtained with Other General Decomposition Methods: Horiuchi, LTRE, and </w:t>
+      </w:r>
+      <w:proofErr w:type="gramStart"/>
+      <w:r>
+        <w:rPr>
+          <w:color w:val="000000" w:themeColor="text1"/>
+        </w:rPr>
+        <w:t>Step-Wise</w:t>
+      </w:r>
+      <w:proofErr w:type="gramEnd"/>
+      <w:r>
+        <w:rPr>
+          <w:color w:val="000000" w:themeColor="text1"/>
+        </w:rPr>
+        <w:t>.</w:t>
+      </w:r>
+    </w:p>
+    <w:p>
+      <w:pPr>
+        <w:tabs>
+          <w:tab w:val="left" w:pos="1193"/>
+        </w:tabs>
+        <w:spacing w:line="480" w:lineRule="auto"/>
+        <w:rPr>
+          <w:color w:val="000000" w:themeColor="text1"/>
+        </w:rPr>
+      </w:pPr>
+      <w:r>
+        <w:rPr>
           <w:noProof/>
           <w:color w:val="000000" w:themeColor="text1"/>
         </w:rPr>
         <w:drawing>
-          <wp:inline distT="0" distB="0" distL="0" distR="0" wp14:anchorId="19461C9A" wp14:editId="10449B39">
-            <wp:extent cx="5486400" cy="3486685"/>
-            <wp:effectExtent l="0" t="0" r="0" b="6350"/>
-            <wp:docPr id="2089373769" name="Picture 11" descr="A graph of different colored squares&#10;&#10;Description automatically generated"/>
+          <wp:inline distT="0" distB="0" distL="0" distR="0" wp14:anchorId="781B744D" wp14:editId="31E311C1">
+            <wp:extent cx="5486400" cy="5486400"/>
+            <wp:effectExtent l="0" t="0" r="0" b="0"/>
+            <wp:docPr id="1595696002" name="Picture 3"/>
             <wp:cNvGraphicFramePr>
               <a:graphicFrameLocks xmlns:a="http://schemas.openxmlformats.org/drawingml/2006/main" noChangeAspect="1"/>
             </wp:cNvGraphicFramePr>
@@ -34696,39 +35809,29 @@
               <a:graphicData uri="http://schemas.openxmlformats.org/drawingml/2006/picture">
                 <pic:pic xmlns:pic="http://schemas.openxmlformats.org/drawingml/2006/picture">
                   <pic:nvPicPr>
-                    <pic:cNvPr id="2089373769" name="Picture 11" descr="A graph of different colored squares&#10;&#10;Description automatically generated"/>
+                    <pic:cNvPr id="1595696002" name="Picture 1595696002"/>
                     <pic:cNvPicPr/>
                   </pic:nvPicPr>
-                  <pic:blipFill rotWithShape="1">
-                    <a:blip r:embed="rId10" cstate="print">
+                  <pic:blipFill>
+                    <a:blip r:embed="rId10">
                       <a:extLst>
                         <a:ext uri="{28A0092B-C50C-407E-A947-70E740481C1C}">
                           <a14:useLocalDpi xmlns:a14="http://schemas.microsoft.com/office/drawing/2010/main" val="0"/>
                         </a:ext>
                       </a:extLst>
                     </a:blip>
-                    <a:srcRect b="4673"/>
-                    <a:stretch/>
+                    <a:stretch>
+                      <a:fillRect/>
+                    </a:stretch>
                   </pic:blipFill>
-                  <pic:spPr bwMode="auto">
+                  <pic:spPr>
                     <a:xfrm>
                       <a:off x="0" y="0"/>
-                      <a:ext cx="5486400" cy="3486685"/>
+                      <a:ext cx="5486400" cy="5486400"/>
                     </a:xfrm>
                     <a:prstGeom prst="rect">
                       <a:avLst/>
                     </a:prstGeom>
-                    <a:solidFill>
-                      <a:schemeClr val="bg1"/>
-                    </a:solidFill>
-                    <a:ln>
-                      <a:noFill/>
-                    </a:ln>
-                    <a:extLst>
-                      <a:ext uri="{53640926-AAD7-44D8-BBD7-CCE9431645EC}">
-                        <a14:shadowObscured xmlns:a14="http://schemas.microsoft.com/office/drawing/2010/main"/>
-                      </a:ext>
-                    </a:extLst>
                   </pic:spPr>
                 </pic:pic>
               </a:graphicData>
@@ -34739,6 +35842,22 @@
     </w:p>
     <w:p>
       <w:pPr>
+        <w:rPr>
+          <w:color w:val="000000" w:themeColor="text1"/>
+        </w:rPr>
+      </w:pPr>
+      <w:r>
+        <w:rPr>
+          <w:color w:val="000000" w:themeColor="text1"/>
+        </w:rPr>
+        <w:br w:type="page"/>
+      </w:r>
+    </w:p>
+    <w:p>
+      <w:pPr>
+        <w:tabs>
+          <w:tab w:val="left" w:pos="1193"/>
+        </w:tabs>
         <w:spacing w:line="480" w:lineRule="auto"/>
         <w:rPr>
           <w:color w:val="000000" w:themeColor="text1"/>
@@ -34750,6 +35869,7 @@
           <w:bCs/>
           <w:color w:val="000000" w:themeColor="text1"/>
         </w:rPr>
+        <w:lastRenderedPageBreak/>
         <w:t xml:space="preserve">Figure </w:t>
       </w:r>
       <w:r>
@@ -34758,18 +35878,76 @@
           <w:bCs/>
           <w:color w:val="000000" w:themeColor="text1"/>
         </w:rPr>
-        <w:t>4</w:t>
-      </w:r>
-      <w:r>
-        <w:rPr>
-          <w:color w:val="000000" w:themeColor="text1"/>
-        </w:rPr>
-        <w:t>: Unadjusted and Adjusted Decompositions Results for the Full Period and Both Sexes</w:t>
+        <w:t>5</w:t>
+      </w:r>
+      <w:r>
+        <w:rPr>
+          <w:color w:val="000000" w:themeColor="text1"/>
+        </w:rPr>
+        <w:t>: Comparing Decomposition Results from the G-Decomposition with Those Obtained with the Horiuchi and LTRE General Decomposition Methods.</w:t>
+      </w:r>
+    </w:p>
+    <w:p>
+      <w:pPr>
+        <w:tabs>
+          <w:tab w:val="left" w:pos="1193"/>
+        </w:tabs>
+        <w:spacing w:line="480" w:lineRule="auto"/>
+        <w:rPr>
+          <w:color w:val="000000" w:themeColor="text1"/>
+        </w:rPr>
+      </w:pPr>
+      <w:r>
+        <w:rPr>
+          <w:noProof/>
+          <w:color w:val="000000" w:themeColor="text1"/>
+        </w:rPr>
+        <w:drawing>
+          <wp:inline distT="0" distB="0" distL="0" distR="0" wp14:anchorId="2F70B636" wp14:editId="4A1572F0">
+            <wp:extent cx="5486400" cy="5486400"/>
+            <wp:effectExtent l="0" t="0" r="0" b="0"/>
+            <wp:docPr id="298375793" name="Picture 4"/>
+            <wp:cNvGraphicFramePr>
+              <a:graphicFrameLocks xmlns:a="http://schemas.openxmlformats.org/drawingml/2006/main" noChangeAspect="1"/>
+            </wp:cNvGraphicFramePr>
+            <a:graphic xmlns:a="http://schemas.openxmlformats.org/drawingml/2006/main">
+              <a:graphicData uri="http://schemas.openxmlformats.org/drawingml/2006/picture">
+                <pic:pic xmlns:pic="http://schemas.openxmlformats.org/drawingml/2006/picture">
+                  <pic:nvPicPr>
+                    <pic:cNvPr id="298375793" name="Picture 298375793"/>
+                    <pic:cNvPicPr/>
+                  </pic:nvPicPr>
+                  <pic:blipFill>
+                    <a:blip r:embed="rId11">
+                      <a:extLst>
+                        <a:ext uri="{28A0092B-C50C-407E-A947-70E740481C1C}">
+                          <a14:useLocalDpi xmlns:a14="http://schemas.microsoft.com/office/drawing/2010/main" val="0"/>
+                        </a:ext>
+                      </a:extLst>
+                    </a:blip>
+                    <a:stretch>
+                      <a:fillRect/>
+                    </a:stretch>
+                  </pic:blipFill>
+                  <pic:spPr>
+                    <a:xfrm>
+                      <a:off x="0" y="0"/>
+                      <a:ext cx="5486400" cy="5486400"/>
+                    </a:xfrm>
+                    <a:prstGeom prst="rect">
+                      <a:avLst/>
+                    </a:prstGeom>
+                  </pic:spPr>
+                </pic:pic>
+              </a:graphicData>
+            </a:graphic>
+          </wp:inline>
+        </w:drawing>
       </w:r>
     </w:p>
     <w:sectPr>
-      <w:footerReference w:type="even" r:id="rId11"/>
-      <w:footerReference w:type="default" r:id="rId12"/>
+      <w:footerReference w:type="even" r:id="rId12"/>
+      <w:footerReference w:type="default" r:id="rId13"/>
       <w:pgSz w:w="12240" w:h="15840"/>
       <w:pgMar w:top="851" w:right="851" w:bottom="851" w:left="851" w:header="720" w:footer="720" w:gutter="0"/>
       <w:pgNumType w:start="1"/>

</xml_diff>